<commit_message>
add: added new resumes
</commit_message>
<xml_diff>
--- a/2023/softwareEngineer/coverLetterBase.docx
+++ b/2023/softwareEngineer/coverLetterBase.docx
@@ -1,112 +1,77 @@
 
 <file path=word/document.xml><?xml version="1.0" encoding="utf-8"?>
-<w:document xmlns:wpc="http://schemas.microsoft.com/office/word/2010/wordprocessingCanvas" xmlns:cx="http://schemas.microsoft.com/office/drawing/2014/chartex" xmlns:cx1="http://schemas.microsoft.com/office/drawing/2015/9/8/chartex" xmlns:cx2="http://schemas.microsoft.com/office/drawing/2015/10/21/chartex" xmlns:cx3="http://schemas.microsoft.com/office/drawing/2016/5/9/chartex" xmlns:cx4="http://schemas.microsoft.com/office/drawing/2016/5/10/chartex" xmlns:cx5="http://schemas.microsoft.com/office/drawing/2016/5/11/chartex" xmlns:cx6="http://schemas.microsoft.com/office/drawing/2016/5/12/chartex" xmlns:cx7="http://schemas.microsoft.com/office/drawing/2016/5/13/chartex" xmlns:cx8="http://schemas.microsoft.com/office/drawing/2016/5/14/chartex" xmlns:mc="http://schemas.openxmlformats.org/markup-compatibility/2006" xmlns:aink="http://schemas.microsoft.com/office/drawing/2016/ink" xmlns:am3d="http://schemas.microsoft.com/office/drawing/2017/model3d" xmlns:o="urn:schemas-microsoft-com:office:office" xmlns:oel="http://schemas.microsoft.com/office/2019/extlst" xmlns:r="http://schemas.openxmlformats.org/officeDocument/2006/relationships" xmlns:m="http://schemas.openxmlformats.org/officeDocument/2006/math" xmlns:v="urn:schemas-microsoft-com:vml" xmlns:wp14="http://schemas.microsoft.com/office/word/2010/wordprocessingDrawing" xmlns:wp="http://schemas.openxmlformats.org/drawingml/2006/wordprocessingDrawing" xmlns:w10="urn:schemas-microsoft-com:office:word" xmlns:w="http://schemas.openxmlformats.org/wordprocessingml/2006/main" xmlns:w14="http://schemas.microsoft.com/office/word/2010/wordml" xmlns:w15="http://schemas.microsoft.com/office/word/2012/wordml" xmlns:w16cex="http://schemas.microsoft.com/office/word/2018/wordml/cex" xmlns:w16cid="http://schemas.microsoft.com/office/word/2016/wordml/cid" xmlns:w16="http://schemas.microsoft.com/office/word/2018/wordml" xmlns:w16du="http://schemas.microsoft.com/office/word/2023/wordml/word16du" xmlns:w16sdtdh="http://schemas.microsoft.com/office/word/2020/wordml/sdtdatahash" xmlns:w16se="http://schemas.microsoft.com/office/word/2015/wordml/symex" xmlns:wpg="http://schemas.microsoft.com/office/word/2010/wordprocessingGroup" xmlns:wpi="http://schemas.microsoft.com/office/word/2010/wordprocessingInk" xmlns:wne="http://schemas.microsoft.com/office/word/2006/wordml" xmlns:wps="http://schemas.microsoft.com/office/word/2010/wordprocessingShape" mc:Ignorable="w14 w15 w16se w16cid w16 w16cex w16sdtdh wp14">
+<w:document xmlns:wpc="http://schemas.microsoft.com/office/word/2010/wordprocessingCanvas" xmlns:cx="http://schemas.microsoft.com/office/drawing/2014/chartex" xmlns:cx1="http://schemas.microsoft.com/office/drawing/2015/9/8/chartex" xmlns:cx2="http://schemas.microsoft.com/office/drawing/2015/10/21/chartex" xmlns:cx3="http://schemas.microsoft.com/office/drawing/2016/5/9/chartex" xmlns:cx4="http://schemas.microsoft.com/office/drawing/2016/5/10/chartex" xmlns:cx5="http://schemas.microsoft.com/office/drawing/2016/5/11/chartex" xmlns:cx6="http://schemas.microsoft.com/office/drawing/2016/5/12/chartex" xmlns:cx7="http://schemas.microsoft.com/office/drawing/2016/5/13/chartex" xmlns:cx8="http://schemas.microsoft.com/office/drawing/2016/5/14/chartex" xmlns:mc="http://schemas.openxmlformats.org/markup-compatibility/2006" xmlns:aink="http://schemas.microsoft.com/office/drawing/2016/ink" xmlns:am3d="http://schemas.microsoft.com/office/drawing/2017/model3d" xmlns:o="urn:schemas-microsoft-com:office:office" xmlns:oel="http://schemas.microsoft.com/office/2019/extlst" xmlns:r="http://schemas.openxmlformats.org/officeDocument/2006/relationships" xmlns:m="http://schemas.openxmlformats.org/officeDocument/2006/math" xmlns:v="urn:schemas-microsoft-com:vml" xmlns:wp14="http://schemas.microsoft.com/office/word/2010/wordprocessingDrawing" xmlns:wp="http://schemas.openxmlformats.org/drawingml/2006/wordprocessingDrawing" xmlns:w10="urn:schemas-microsoft-com:office:word" xmlns:w="http://schemas.openxmlformats.org/wordprocessingml/2006/main" xmlns:w14="http://schemas.microsoft.com/office/word/2010/wordml" xmlns:w15="http://schemas.microsoft.com/office/word/2012/wordml" xmlns:w16cex="http://schemas.microsoft.com/office/word/2018/wordml/cex" xmlns:w16cid="http://schemas.microsoft.com/office/word/2016/wordml/cid" xmlns:w16="http://schemas.microsoft.com/office/word/2018/wordml" xmlns:w16sdtdh="http://schemas.microsoft.com/office/word/2020/wordml/sdtdatahash" xmlns:w16se="http://schemas.microsoft.com/office/word/2015/wordml/symex" xmlns:wpg="http://schemas.microsoft.com/office/word/2010/wordprocessingGroup" xmlns:wpi="http://schemas.microsoft.com/office/word/2010/wordprocessingInk" xmlns:wne="http://schemas.microsoft.com/office/word/2006/wordml" xmlns:wps="http://schemas.microsoft.com/office/word/2010/wordprocessingShape" mc:Ignorable="w14 w15 w16se w16cid w16 w16cex w16sdtdh wp14">
   <w:body>
-    <w:sdt>
-      <w:sdtPr>
-        <w:rPr>
-          <w:rFonts w:ascii="Times New Roman" w:hAnsi="Times New Roman" w:cs="Times New Roman"/>
-        </w:rPr>
-        <w:alias w:val="Your Name"/>
-        <w:tag w:val="Your Name"/>
-        <w:id w:val="1760865497"/>
-        <w:placeholder>
-          <w:docPart w:val="DFF3DFBDACBF9D4E85E54EC8293CE024"/>
-        </w:placeholder>
-        <w:dataBinding w:prefixMappings="xmlns:ns0='http://schemas.openxmlformats.org/officeDocument/2006/extended-properties' " w:xpath="/ns0:Properties[1]/ns0:Company[1]" w:storeItemID="{6668398D-A668-4E3E-A5EB-62B293D839F1}"/>
-        <w15:appearance w15:val="hidden"/>
-        <w:text w:multiLine="1"/>
-      </w:sdtPr>
-      <w:sdtContent>
-        <w:p>
-          <w:pPr>
-            <w:pStyle w:val="Name"/>
-            <w:rPr>
-              <w:rFonts w:ascii="Times New Roman" w:hAnsi="Times New Roman" w:cs="Times New Roman"/>
-            </w:rPr>
-          </w:pPr>
-          <w:r>
-            <w:rPr>
-              <w:rFonts w:ascii="Times New Roman" w:hAnsi="Times New Roman" w:cs="Times New Roman"/>
-            </w:rPr>
-            <w:t>Xiaochen Lu</w:t>
-          </w:r>
-        </w:p>
-      </w:sdtContent>
-    </w:sdt>
     <w:p>
       <w:pPr>
         <w:pStyle w:val="SenderContactInfo"/>
-        <w:rPr>
-          <w:rFonts w:ascii="Times New Roman" w:hAnsi="Times New Roman" w:cs="Times New Roman"/>
-        </w:rPr>
-      </w:pPr>
-      <w:r>
-        <w:rPr>
-          <w:rFonts w:ascii="Times New Roman" w:hAnsi="Times New Roman" w:cs="Times New Roman"/>
-        </w:rPr>
-        <w:t>+86 18021642001</w:t>
-      </w:r>
-      <w:r>
-        <w:rPr>
-          <w:rFonts w:ascii="Times New Roman" w:hAnsi="Times New Roman" w:cs="Times New Roman"/>
-        </w:rPr>
-        <w:t xml:space="preserve"> | </w:t>
-      </w:r>
+        <w:spacing w:after="60"/>
+        <w:rPr>
+          <w:rFonts w:ascii="Times New Roman" w:hAnsi="Times New Roman" w:cs="Times New Roman"/>
+          <w:lang w:eastAsia="zh-CN"/>
+        </w:rPr>
+      </w:pPr>
+      <w:r>
+        <w:rPr>
+          <w:rFonts w:ascii="Times New Roman" w:hAnsi="Times New Roman" w:cs="Times New Roman"/>
+          <w:lang w:eastAsia="zh-CN"/>
+        </w:rPr>
+        <w:t>Xiaochen Lu</w:t>
+      </w:r>
+    </w:p>
+    <w:p>
+      <w:pPr>
+        <w:pStyle w:val="SenderContactInfo"/>
+        <w:spacing w:after="60"/>
+        <w:rPr>
+          <w:rFonts w:ascii="Times New Roman" w:hAnsi="Times New Roman" w:cs="Times New Roman"/>
+          <w:lang w:eastAsia="zh-CN"/>
+        </w:rPr>
+      </w:pPr>
+      <w:r>
+        <w:rPr>
+          <w:rFonts w:ascii="Times New Roman" w:hAnsi="Times New Roman" w:cs="Times New Roman"/>
+          <w:lang w:eastAsia="zh-CN"/>
+        </w:rPr>
+        <w:t>New York, NY</w:t>
+      </w:r>
+    </w:p>
+    <w:p>
+      <w:pPr>
+        <w:pStyle w:val="SenderContactInfo"/>
+        <w:spacing w:after="60"/>
+        <w:rPr>
+          <w:rFonts w:ascii="Times New Roman" w:hAnsi="Times New Roman" w:cs="Times New Roman"/>
+          <w:lang w:eastAsia="zh-CN"/>
+        </w:rPr>
+      </w:pPr>
+      <w:r>
+        <w:rPr>
+          <w:rFonts w:ascii="Times New Roman" w:hAnsi="Times New Roman" w:cs="Times New Roman"/>
+          <w:lang w:eastAsia="zh-CN"/>
+        </w:rPr>
+        <w:t>845-248-2938</w:t>
+      </w:r>
+    </w:p>
+    <w:p>
+      <w:pPr>
+        <w:pStyle w:val="SenderContactInfo"/>
+        <w:spacing w:after="60"/>
+        <w:rPr>
+          <w:rFonts w:ascii="Times New Roman" w:hAnsi="Times New Roman" w:cs="Times New Roman"/>
+          <w:lang w:eastAsia="zh-CN"/>
+        </w:rPr>
+      </w:pPr>
       <w:hyperlink r:id="rId7" w:history="1">
         <w:r>
           <w:rPr>
             <w:rStyle w:val="Hyperlink"/>
             <w:rFonts w:ascii="Times New Roman" w:hAnsi="Times New Roman" w:cs="Times New Roman"/>
+            <w:lang w:eastAsia="zh-CN"/>
           </w:rPr>
           <w:t>xl3139@nyu.edu</w:t>
         </w:r>
       </w:hyperlink>
-      <w:r>
-        <w:rPr>
-          <w:rFonts w:ascii="Times New Roman" w:hAnsi="Times New Roman" w:cs="Times New Roman"/>
-        </w:rPr>
-        <w:t xml:space="preserve"> | </w:t>
-      </w:r>
-      <w:hyperlink r:id="rId8" w:history="1">
-        <w:r>
-          <w:rPr>
-            <w:rStyle w:val="Hyperlink"/>
-            <w:rFonts w:ascii="Times New Roman" w:hAnsi="Times New Roman" w:cs="Times New Roman"/>
-          </w:rPr>
-          <w:t>nigellu@outlook.com</w:t>
-        </w:r>
-      </w:hyperlink>
-    </w:p>
-    <w:p>
-      <w:pPr>
-        <w:pStyle w:val="SenderContactInfo"/>
-        <w:rPr>
-          <w:rFonts w:ascii="Times New Roman" w:hAnsi="Times New Roman" w:cs="Times New Roman"/>
-        </w:rPr>
-      </w:pPr>
-    </w:p>
-    <w:p>
-      <w:pPr>
-        <w:pStyle w:val="SenderContactInfo"/>
-        <w:rPr>
-          <w:rFonts w:ascii="Times New Roman" w:hAnsi="Times New Roman" w:cs="Times New Roman"/>
-        </w:rPr>
-      </w:pPr>
-      <w:r>
-        <w:rPr>
-          <w:rFonts w:ascii="Times New Roman" w:hAnsi="Times New Roman" w:cs="Times New Roman"/>
-        </w:rPr>
-        <w:t>Dear Selection Committee at Google,</w:t>
-      </w:r>
-    </w:p>
-    <w:p>
-      <w:pPr>
-        <w:pStyle w:val="SenderContactInfo"/>
-        <w:rPr>
-          <w:rFonts w:ascii="Times New Roman" w:hAnsi="Times New Roman" w:cs="Times New Roman"/>
-        </w:rPr>
-      </w:pPr>
     </w:p>
     <w:p>
       <w:pPr>
@@ -117,107 +82,6 @@
           <w:lang w:eastAsia="zh-CN"/>
         </w:rPr>
       </w:pPr>
-      <w:r>
-        <w:rPr>
-          <w:rFonts w:ascii="Times New Roman" w:hAnsi="Times New Roman" w:cs="Times New Roman"/>
-        </w:rPr>
-        <w:t>I was thrilled to learn from your official website that the software engineering intern, MS summer 2024 position is open for application.</w:t>
-      </w:r>
-      <w:r>
-        <w:rPr>
-          <w:rFonts w:ascii="Times New Roman" w:hAnsi="Times New Roman" w:cs="Times New Roman"/>
-        </w:rPr>
-        <w:t xml:space="preserve"> </w:t>
-      </w:r>
-      <w:r>
-        <w:rPr>
-          <w:rFonts w:ascii="Times New Roman" w:hAnsi="Times New Roman" w:cs="Times New Roman"/>
-          <w:lang w:eastAsia="zh-CN"/>
-        </w:rPr>
-        <w:t>Designed with personal and professional growth in mind, Google’s SE internship is the perfect place for me to lear</w:t>
-      </w:r>
-      <w:r>
-        <w:rPr>
-          <w:rFonts w:ascii="Times New Roman" w:hAnsi="Times New Roman" w:cs="Times New Roman"/>
-          <w:lang w:eastAsia="zh-CN"/>
-        </w:rPr>
-        <w:t>n</w:t>
-      </w:r>
-      <w:r>
-        <w:rPr>
-          <w:rFonts w:ascii="Times New Roman" w:hAnsi="Times New Roman" w:cs="Times New Roman"/>
-          <w:lang w:eastAsia="zh-CN"/>
-        </w:rPr>
-        <w:t xml:space="preserve">, </w:t>
-      </w:r>
-      <w:r>
-        <w:rPr>
-          <w:rFonts w:ascii="Times New Roman" w:hAnsi="Times New Roman" w:cs="Times New Roman"/>
-          <w:lang w:eastAsia="zh-CN"/>
-        </w:rPr>
-        <w:t>deliver</w:t>
-      </w:r>
-      <w:r>
-        <w:rPr>
-          <w:rFonts w:ascii="Times New Roman" w:hAnsi="Times New Roman" w:cs="Times New Roman"/>
-          <w:lang w:eastAsia="zh-CN"/>
-        </w:rPr>
-        <w:t xml:space="preserve">, and </w:t>
-      </w:r>
-      <w:r>
-        <w:rPr>
-          <w:rFonts w:ascii="Times New Roman" w:hAnsi="Times New Roman" w:cs="Times New Roman"/>
-          <w:lang w:eastAsia="zh-CN"/>
-        </w:rPr>
-        <w:t>grow</w:t>
-      </w:r>
-      <w:r>
-        <w:rPr>
-          <w:rFonts w:ascii="Times New Roman" w:hAnsi="Times New Roman" w:cs="Times New Roman"/>
-          <w:lang w:eastAsia="zh-CN"/>
-        </w:rPr>
-        <w:t>.</w:t>
-      </w:r>
-      <w:r>
-        <w:rPr>
-          <w:rFonts w:ascii="Times New Roman" w:hAnsi="Times New Roman" w:cs="Times New Roman"/>
-        </w:rPr>
-        <w:t xml:space="preserve"> </w:t>
-      </w:r>
-      <w:r>
-        <w:rPr>
-          <w:rFonts w:ascii="Times New Roman" w:hAnsi="Times New Roman" w:cs="Times New Roman"/>
-        </w:rPr>
-        <w:t xml:space="preserve">With the problem-solving and teamwork abilities my past experiences have entitled me to, I </w:t>
-      </w:r>
-      <w:r>
-        <w:rPr>
-          <w:rFonts w:ascii="Times New Roman" w:hAnsi="Times New Roman" w:cs="Times New Roman" w:hint="eastAsia"/>
-          <w:lang w:eastAsia="zh-CN"/>
-        </w:rPr>
-        <w:t>be</w:t>
-      </w:r>
-      <w:r>
-        <w:rPr>
-          <w:rFonts w:ascii="Times New Roman" w:hAnsi="Times New Roman" w:cs="Times New Roman"/>
-          <w:lang w:eastAsia="zh-CN"/>
-        </w:rPr>
-        <w:t xml:space="preserve">lieve I </w:t>
-      </w:r>
-      <w:r>
-        <w:rPr>
-          <w:rFonts w:ascii="Times New Roman" w:hAnsi="Times New Roman" w:cs="Times New Roman"/>
-          <w:lang w:eastAsia="zh-CN"/>
-        </w:rPr>
-        <w:t>will</w:t>
-      </w:r>
-      <w:r>
-        <w:rPr>
-          <w:rFonts w:ascii="Times New Roman" w:hAnsi="Times New Roman" w:cs="Times New Roman"/>
-          <w:lang w:eastAsia="zh-CN"/>
-        </w:rPr>
-        <w:t xml:space="preserve"> make an ideal candidate.</w:t>
-      </w:r>
     </w:p>
     <w:p>
       <w:pPr>
@@ -228,128 +92,34 @@
           <w:lang w:eastAsia="zh-CN"/>
         </w:rPr>
       </w:pPr>
-    </w:p>
-    <w:p>
-      <w:pPr>
-        <w:pStyle w:val="SenderContactInfo"/>
-        <w:numPr>
-          <w:ilvl w:val="0"/>
-          <w:numId w:val="11"/>
-        </w:numPr>
-        <w:spacing w:after="60"/>
-        <w:ind w:left="180" w:hanging="180"/>
-        <w:rPr>
-          <w:rFonts w:ascii="Times New Roman" w:hAnsi="Times New Roman" w:cs="Times New Roman"/>
-          <w:lang w:eastAsia="zh-CN"/>
-        </w:rPr>
-      </w:pPr>
-      <w:r>
-        <w:rPr>
-          <w:rFonts w:ascii="Times New Roman" w:hAnsi="Times New Roman" w:cs="Times New Roman"/>
-          <w:b/>
-          <w:bCs/>
-          <w:lang w:eastAsia="zh-CN"/>
-        </w:rPr>
-        <w:t>Solid background in frontend development.</w:t>
-      </w:r>
-      <w:r>
-        <w:rPr>
-          <w:rFonts w:ascii="Times New Roman" w:hAnsi="Times New Roman" w:cs="Times New Roman"/>
-          <w:lang w:eastAsia="zh-CN"/>
-        </w:rPr>
-        <w:t xml:space="preserve"> Through my role at establishing Kaizntree and internship at eBay, I familiarized myself with frontend frameworks like React, Redux, and JS-plugin. At Kaizntree, I build the frontend for our business management platform from scratch. While at eBay, I played a key part in several projects and the Average-Time-to-Business dashboard I proposed and implemented has been helping our team</w:t>
-      </w:r>
-      <w:r>
-        <w:rPr>
-          <w:rFonts w:ascii="Times New Roman" w:hAnsi="Times New Roman" w:cs="Times New Roman"/>
-          <w:lang w:eastAsia="zh-CN"/>
-        </w:rPr>
-        <w:t xml:space="preserve"> reduce the incident response time and achieve smoother rollouts.</w:t>
-      </w:r>
-    </w:p>
-    <w:p>
-      <w:pPr>
-        <w:pStyle w:val="SenderContactInfo"/>
-        <w:numPr>
-          <w:ilvl w:val="0"/>
-          <w:numId w:val="11"/>
-        </w:numPr>
-        <w:spacing w:after="60"/>
-        <w:ind w:left="180" w:hanging="180"/>
-        <w:rPr>
-          <w:rFonts w:ascii="Times New Roman" w:hAnsi="Times New Roman" w:cs="Times New Roman"/>
-          <w:lang w:eastAsia="zh-CN"/>
-        </w:rPr>
-      </w:pPr>
-      <w:r>
-        <w:rPr>
-          <w:rFonts w:ascii="Times New Roman" w:hAnsi="Times New Roman" w:cs="Times New Roman"/>
-          <w:b/>
-          <w:bCs/>
-          <w:lang w:eastAsia="zh-CN"/>
-        </w:rPr>
-        <w:t>Knowledge in backend concepts and frameworks</w:t>
-      </w:r>
-      <w:r>
-        <w:rPr>
-          <w:rFonts w:ascii="Times New Roman" w:hAnsi="Times New Roman" w:cs="Times New Roman"/>
-          <w:lang w:eastAsia="zh-CN"/>
-        </w:rPr>
-        <w:t>.</w:t>
-      </w:r>
-      <w:r>
-        <w:rPr>
-          <w:rFonts w:ascii="Times New Roman" w:hAnsi="Times New Roman" w:cs="Times New Roman"/>
-          <w:b/>
-          <w:bCs/>
-          <w:lang w:eastAsia="zh-CN"/>
-        </w:rPr>
-        <w:t xml:space="preserve"> </w:t>
-      </w:r>
-      <w:r>
-        <w:rPr>
-          <w:rFonts w:ascii="Times New Roman" w:hAnsi="Times New Roman" w:cs="Times New Roman"/>
-          <w:lang w:eastAsia="zh-CN"/>
-        </w:rPr>
-        <w:t>As a recent Data Science graduate from NYU Shanghai, I have taken courses like Applied Internet Technologies, Databases, and Data Structure, where I was exposed to many backend concepts and acquired the basics for full-stack development. Plus, at the early stage of Kaizntree, the startup I established, I worked also with Django, where I gained a deeper understanding of backend programming and how MVC and MVVM patterns work.</w:t>
-      </w:r>
-    </w:p>
-    <w:p>
-      <w:pPr>
-        <w:pStyle w:val="SenderContactInfo"/>
-        <w:numPr>
-          <w:ilvl w:val="0"/>
-          <w:numId w:val="11"/>
-        </w:numPr>
-        <w:spacing w:after="60"/>
-        <w:ind w:left="180" w:hanging="180"/>
-        <w:rPr>
-          <w:rFonts w:ascii="Times New Roman" w:hAnsi="Times New Roman" w:cs="Times New Roman"/>
-          <w:lang w:eastAsia="zh-CN"/>
-        </w:rPr>
-      </w:pPr>
-      <w:r>
-        <w:rPr>
-          <w:rFonts w:ascii="Times New Roman" w:hAnsi="Times New Roman" w:cs="Times New Roman"/>
-          <w:b/>
-          <w:bCs/>
-          <w:lang w:eastAsia="zh-CN"/>
-        </w:rPr>
-        <w:t>Teamwork and enterprise-level development flow</w:t>
-      </w:r>
-      <w:r>
-        <w:rPr>
-          <w:rFonts w:ascii="Times New Roman" w:hAnsi="Times New Roman" w:cs="Times New Roman"/>
-          <w:lang w:eastAsia="zh-CN"/>
-        </w:rPr>
-        <w:t>. The leader</w:t>
-      </w:r>
-      <w:r>
-        <w:rPr>
-          <w:rFonts w:ascii="Times New Roman" w:hAnsi="Times New Roman" w:cs="Times New Roman"/>
-          <w:lang w:eastAsia="zh-CN"/>
-        </w:rPr>
-        <w:t>ship role at Kaizntree taught me how to manage a productive team that delivers while the internship at eBay exposed me to the enterprise-level development flows, where I learned more advanced Git techniques and code standards (e.g., PRs and code review). Most importantly, these two periods educated me on how to communicate effectively and the importance of planning and coordination when working with others.</w:t>
+      <w:r>
+        <w:rPr>
+          <w:rFonts w:ascii="Times New Roman" w:hAnsi="Times New Roman" w:cs="Times New Roman"/>
+          <w:lang w:eastAsia="zh-CN"/>
+        </w:rPr>
+        <w:t>Dear Hiring Manager</w:t>
+      </w:r>
+      <w:r>
+        <w:rPr>
+          <w:rFonts w:ascii="Times New Roman" w:hAnsi="Times New Roman" w:cs="Times New Roman"/>
+          <w:lang w:eastAsia="zh-CN"/>
+        </w:rPr>
+        <w:t xml:space="preserve"> at </w:t>
+      </w:r>
+      <w:r>
+        <w:rPr>
+          <w:rFonts w:ascii="Times New Roman" w:hAnsi="Times New Roman" w:cs="Times New Roman"/>
+          <w:color w:val="FF0000"/>
+          <w:lang w:eastAsia="zh-CN"/>
+        </w:rPr>
+        <w:t>[Company Name]</w:t>
+      </w:r>
+      <w:r>
+        <w:rPr>
+          <w:rFonts w:ascii="Times New Roman" w:hAnsi="Times New Roman" w:cs="Times New Roman"/>
+          <w:lang w:eastAsia="zh-CN"/>
+        </w:rPr>
+        <w:t>,</w:t>
       </w:r>
     </w:p>
     <w:p>
@@ -358,8 +128,6 @@
         <w:spacing w:after="60"/>
         <w:rPr>
           <w:rFonts w:ascii="Times New Roman" w:hAnsi="Times New Roman" w:cs="Times New Roman"/>
-          <w:b/>
-          <w:bCs/>
           <w:lang w:eastAsia="zh-CN"/>
         </w:rPr>
       </w:pPr>
@@ -378,14 +146,22 @@
           <w:rFonts w:ascii="Times New Roman" w:hAnsi="Times New Roman" w:cs="Times New Roman"/>
           <w:lang w:eastAsia="zh-CN"/>
         </w:rPr>
-        <w:t xml:space="preserve">With a great passion for building great software, the summer internship at Google strongly resonates with me. I cannot wait to </w:t>
-      </w:r>
-      <w:r>
-        <w:rPr>
-          <w:rFonts w:ascii="Times New Roman" w:hAnsi="Times New Roman" w:cs="Times New Roman"/>
-          <w:lang w:eastAsia="zh-CN"/>
-        </w:rPr>
-        <w:t>learn from the talented engineers at Google, to use my skills, to be part of meaningful projects and make a positive impact.</w:t>
+        <w:t xml:space="preserve">I am writing to express my enthusiasm for the Software Engineering Internship opportunity at </w:t>
+      </w:r>
+      <w:r>
+        <w:rPr>
+          <w:rFonts w:ascii="Times New Roman" w:hAnsi="Times New Roman" w:cs="Times New Roman"/>
+          <w:color w:val="FF0000"/>
+          <w:lang w:eastAsia="zh-CN"/>
+        </w:rPr>
+        <w:t>[Company Name]</w:t>
+      </w:r>
+      <w:r>
+        <w:rPr>
+          <w:rFonts w:ascii="Times New Roman" w:hAnsi="Times New Roman" w:cs="Times New Roman"/>
+          <w:lang w:eastAsia="zh-CN"/>
+        </w:rPr>
+        <w:t>. As a Master's student in Computer Science at New York University, with a robust background in web development, I am eager to bring my skills and experience to your dynamic team.</w:t>
       </w:r>
     </w:p>
     <w:p>
@@ -412,42 +188,28 @@
           <w:rFonts w:ascii="Times New Roman" w:hAnsi="Times New Roman" w:cs="Times New Roman"/>
           <w:lang w:eastAsia="zh-CN"/>
         </w:rPr>
-        <w:t xml:space="preserve">I </w:t>
-      </w:r>
-      <w:r>
-        <w:rPr>
-          <w:rFonts w:ascii="Times New Roman" w:hAnsi="Times New Roman" w:cs="Times New Roman"/>
-          <w:lang w:eastAsia="zh-CN"/>
-        </w:rPr>
-        <w:t>sincerely</w:t>
-      </w:r>
-      <w:r>
-        <w:rPr>
-          <w:rFonts w:ascii="Times New Roman" w:hAnsi="Times New Roman" w:cs="Times New Roman"/>
-          <w:lang w:eastAsia="zh-CN"/>
-        </w:rPr>
-        <w:t xml:space="preserve"> appreciate for </w:t>
-      </w:r>
-      <w:r>
-        <w:rPr>
-          <w:rFonts w:ascii="Times New Roman" w:hAnsi="Times New Roman" w:cs="Times New Roman"/>
-          <w:lang w:eastAsia="zh-CN"/>
-        </w:rPr>
-        <w:t>your consideration and the</w:t>
-      </w:r>
-      <w:r>
-        <w:rPr>
-          <w:rFonts w:ascii="Times New Roman" w:hAnsi="Times New Roman" w:cs="Times New Roman"/>
-          <w:lang w:eastAsia="zh-CN"/>
-        </w:rPr>
-        <w:t xml:space="preserve"> time spent reading to the end of my cover letter, especially during such a busy period. </w:t>
-      </w:r>
-      <w:r>
-        <w:rPr>
-          <w:rFonts w:ascii="Times New Roman" w:hAnsi="Times New Roman" w:cs="Times New Roman"/>
-          <w:lang w:eastAsia="zh-CN"/>
-        </w:rPr>
-        <w:t>Wish you a lovely day!</w:t>
+        <w:t xml:space="preserve">My academic journey, particularly my B.S. in Data Science and minor in Computer Science, has equipped me with a strong foundation in data structures, algorithms, and web technologies. I have consistently applied these skills in practical settings, as evidenced by my role as a Co-founder and Full-stack Engineer at Kaizntree Co. Here, I spearheaded the development of a management platform, focusing on enhancing the user interface and user experience through web technologies such as ReactJS and </w:t>
+      </w:r>
+      <w:r>
+        <w:rPr>
+          <w:rFonts w:ascii="Times New Roman" w:hAnsi="Times New Roman" w:cs="Times New Roman"/>
+          <w:lang w:eastAsia="zh-CN"/>
+        </w:rPr>
+        <w:t>Django REST Framework</w:t>
+      </w:r>
+      <w:r>
+        <w:rPr>
+          <w:rFonts w:ascii="Times New Roman" w:hAnsi="Times New Roman" w:cs="Times New Roman"/>
+          <w:lang w:eastAsia="zh-CN"/>
+        </w:rPr>
+        <w:t xml:space="preserve">. </w:t>
+      </w:r>
+      <w:r>
+        <w:rPr>
+          <w:rFonts w:ascii="Times New Roman" w:hAnsi="Times New Roman" w:cs="Times New Roman"/>
+          <w:lang w:eastAsia="zh-CN"/>
+        </w:rPr>
+        <w:t>Being a result-driven person who values team a lot, I managed to create a productive and enjoyable working atmosphere for people at Kaizntree, effectively reducing troubleshooting time to under 24 hours.</w:t>
       </w:r>
     </w:p>
     <w:p>
@@ -474,7 +236,7 @@
           <w:rFonts w:ascii="Times New Roman" w:hAnsi="Times New Roman" w:cs="Times New Roman"/>
           <w:lang w:eastAsia="zh-CN"/>
         </w:rPr>
-        <w:t>Best,</w:t>
+        <w:t>During my internship at eBay Inc., I further honed my web development skills by contributing to the modernization of a web-based dashboard. Utilizing my expertise in ReactJS and Django, I played a key role in revamping the dashboard, thereby improving its usability and efficiency. These experiences have provided me with a comprehensive understanding of the nuances of web development and the importance of creating user-centered designs.</w:t>
       </w:r>
     </w:p>
     <w:p>
@@ -486,18 +248,242 @@
           <w:lang w:eastAsia="zh-CN"/>
         </w:rPr>
       </w:pPr>
-      <w:r>
-        <w:rPr>
-          <w:rFonts w:ascii="Times New Roman" w:hAnsi="Times New Roman" w:cs="Times New Roman"/>
-          <w:lang w:eastAsia="zh-CN"/>
-        </w:rPr>
-        <w:t>Xiaochen (Nigel)</w:t>
-      </w:r>
-    </w:p>
+    </w:p>
+    <w:p>
+      <w:pPr>
+        <w:pStyle w:val="SenderContactInfo"/>
+        <w:spacing w:after="60"/>
+        <w:rPr>
+          <w:rFonts w:ascii="Times New Roman" w:hAnsi="Times New Roman" w:cs="Times New Roman"/>
+          <w:lang w:eastAsia="zh-CN"/>
+        </w:rPr>
+      </w:pPr>
+      <w:r>
+        <w:rPr>
+          <w:rFonts w:ascii="Times New Roman" w:hAnsi="Times New Roman" w:cs="Times New Roman"/>
+          <w:lang w:eastAsia="zh-CN"/>
+        </w:rPr>
+        <w:t xml:space="preserve">I am drawn to </w:t>
+      </w:r>
+      <w:r>
+        <w:rPr>
+          <w:rFonts w:ascii="Times New Roman" w:hAnsi="Times New Roman" w:cs="Times New Roman"/>
+          <w:color w:val="FF0000"/>
+          <w:lang w:eastAsia="zh-CN"/>
+        </w:rPr>
+        <w:t xml:space="preserve">[Company Name] </w:t>
+      </w:r>
+      <w:r>
+        <w:rPr>
+          <w:rFonts w:ascii="Times New Roman" w:hAnsi="Times New Roman" w:cs="Times New Roman"/>
+          <w:lang w:eastAsia="zh-CN"/>
+        </w:rPr>
+        <w:t>because</w:t>
+      </w:r>
+      <w:r>
+        <w:rPr>
+          <w:rFonts w:ascii="Times New Roman" w:hAnsi="Times New Roman" w:cs="Times New Roman"/>
+          <w:lang w:eastAsia="zh-CN"/>
+        </w:rPr>
+        <w:t xml:space="preserve"> of its perfect alignment with my career goal—software engineering to make a real impact</w:t>
+      </w:r>
+      <w:r>
+        <w:rPr>
+          <w:rFonts w:ascii="Times New Roman" w:hAnsi="Times New Roman" w:cs="Times New Roman"/>
+          <w:lang w:eastAsia="zh-CN"/>
+        </w:rPr>
+        <w:t xml:space="preserve">. I am confident that my technical skills, coupled with my passion for web development, will enable me to contribute meaningfully to your team. </w:t>
+      </w:r>
+    </w:p>
+    <w:p>
+      <w:pPr>
+        <w:pStyle w:val="SenderContactInfo"/>
+        <w:spacing w:after="60"/>
+        <w:rPr>
+          <w:rFonts w:ascii="Times New Roman" w:hAnsi="Times New Roman" w:cs="Times New Roman"/>
+          <w:lang w:eastAsia="zh-CN"/>
+        </w:rPr>
+      </w:pPr>
+    </w:p>
+    <w:p>
+      <w:pPr>
+        <w:pStyle w:val="SenderContactInfo"/>
+        <w:spacing w:after="60"/>
+        <w:rPr>
+          <w:rFonts w:ascii="Times New Roman" w:hAnsi="Times New Roman" w:cs="Times New Roman"/>
+          <w:lang w:eastAsia="zh-CN"/>
+        </w:rPr>
+      </w:pPr>
+      <w:r>
+        <w:rPr>
+          <w:rFonts w:ascii="Times New Roman" w:hAnsi="Times New Roman" w:cs="Times New Roman"/>
+          <w:lang w:eastAsia="zh-CN"/>
+        </w:rPr>
+        <w:t xml:space="preserve">Thank you for considering my application. I look forward to the possibility of contributing to </w:t>
+      </w:r>
+      <w:r>
+        <w:rPr>
+          <w:rFonts w:ascii="Times New Roman" w:hAnsi="Times New Roman" w:cs="Times New Roman"/>
+          <w:color w:val="FF0000"/>
+          <w:lang w:eastAsia="zh-CN"/>
+        </w:rPr>
+        <w:t xml:space="preserve">[Company Name] </w:t>
+      </w:r>
+      <w:r>
+        <w:rPr>
+          <w:rFonts w:ascii="Times New Roman" w:hAnsi="Times New Roman" w:cs="Times New Roman"/>
+          <w:lang w:eastAsia="zh-CN"/>
+        </w:rPr>
+        <w:t>and am eager to further discuss how my background and skills align with the goals of your team.</w:t>
+      </w:r>
+    </w:p>
+    <w:p>
+      <w:pPr>
+        <w:pStyle w:val="SenderContactInfo"/>
+        <w:spacing w:after="60"/>
+        <w:rPr>
+          <w:rFonts w:ascii="Times New Roman" w:hAnsi="Times New Roman" w:cs="Times New Roman"/>
+          <w:lang w:eastAsia="zh-CN"/>
+        </w:rPr>
+      </w:pPr>
+    </w:p>
+    <w:p>
+      <w:pPr>
+        <w:pStyle w:val="SenderContactInfo"/>
+        <w:spacing w:after="60"/>
+        <w:rPr>
+          <w:rFonts w:ascii="Times New Roman" w:hAnsi="Times New Roman" w:cs="Times New Roman"/>
+          <w:lang w:eastAsia="zh-CN"/>
+        </w:rPr>
+      </w:pPr>
+      <w:r>
+        <w:rPr>
+          <w:rFonts w:ascii="Times New Roman" w:hAnsi="Times New Roman" w:cs="Times New Roman"/>
+          <w:lang w:eastAsia="zh-CN"/>
+        </w:rPr>
+        <w:t>Sincerely,</w:t>
+      </w:r>
+    </w:p>
+    <w:p>
+      <w:pPr>
+        <w:pStyle w:val="SenderContactInfo"/>
+        <w:spacing w:after="60"/>
+        <w:rPr>
+          <w:rFonts w:ascii="Times New Roman" w:hAnsi="Times New Roman" w:cs="Times New Roman"/>
+          <w:lang w:eastAsia="zh-CN"/>
+        </w:rPr>
+      </w:pPr>
+    </w:p>
+    <w:p>
+      <w:pPr>
+        <w:pStyle w:val="SenderContactInfo"/>
+        <w:spacing w:after="60"/>
+        <w:rPr>
+          <w:rFonts w:ascii="Times New Roman" w:hAnsi="Times New Roman" w:cs="Times New Roman"/>
+          <w:lang w:eastAsia="zh-CN"/>
+        </w:rPr>
+      </w:pPr>
+      <w:r>
+        <w:rPr>
+          <w:rFonts w:ascii="Times New Roman" w:hAnsi="Times New Roman" w:cs="Times New Roman"/>
+          <w:lang w:eastAsia="zh-CN"/>
+        </w:rPr>
+        <w:t>Xiaochen (Nigel) Lu</w:t>
+      </w:r>
+    </w:p>
+    <w:p>
+      <w:pPr>
+        <w:pStyle w:val="SenderContactInfo"/>
+        <w:spacing w:after="60"/>
+        <w:rPr>
+          <w:rFonts w:ascii="Times New Roman" w:hAnsi="Times New Roman" w:cs="Times New Roman"/>
+          <w:lang w:eastAsia="zh-CN"/>
+        </w:rPr>
+      </w:pPr>
+    </w:p>
+    <w:p>
+      <w:pPr>
+        <w:pStyle w:val="SenderContactInfo"/>
+        <w:spacing w:after="60"/>
+        <w:rPr>
+          <w:rFonts w:ascii="Times New Roman" w:hAnsi="Times New Roman" w:cs="Times New Roman"/>
+          <w:lang w:eastAsia="zh-CN"/>
+        </w:rPr>
+      </w:pPr>
+      <w:r>
+        <w:rPr>
+          <w:rFonts w:ascii="Times New Roman" w:hAnsi="Times New Roman" w:cs="Times New Roman"/>
+          <w:lang w:eastAsia="zh-CN"/>
+        </w:rPr>
+        <w:t>Customization Tips:</w:t>
+      </w:r>
+    </w:p>
+    <w:p>
+      <w:pPr>
+        <w:pStyle w:val="SenderContactInfo"/>
+        <w:spacing w:after="60"/>
+        <w:rPr>
+          <w:rFonts w:ascii="Times New Roman" w:hAnsi="Times New Roman" w:cs="Times New Roman"/>
+          <w:lang w:eastAsia="zh-CN"/>
+        </w:rPr>
+      </w:pPr>
+    </w:p>
+    <w:p>
+      <w:pPr>
+        <w:pStyle w:val="SenderContactInfo"/>
+        <w:spacing w:after="60"/>
+        <w:rPr>
+          <w:rFonts w:ascii="Times New Roman" w:hAnsi="Times New Roman" w:cs="Times New Roman"/>
+          <w:lang w:eastAsia="zh-CN"/>
+        </w:rPr>
+      </w:pPr>
+      <w:r>
+        <w:rPr>
+          <w:rFonts w:ascii="Times New Roman" w:hAnsi="Times New Roman" w:cs="Times New Roman"/>
+          <w:lang w:eastAsia="zh-CN"/>
+        </w:rPr>
+        <w:t>Adjust the [Company Name] and [Specific Reason] for each application to reflect your genuine interest and knowledge about the company.</w:t>
+      </w:r>
+    </w:p>
+    <w:p>
+      <w:pPr>
+        <w:pStyle w:val="SenderContactInfo"/>
+        <w:spacing w:after="60"/>
+        <w:rPr>
+          <w:rFonts w:ascii="Times New Roman" w:hAnsi="Times New Roman" w:cs="Times New Roman"/>
+          <w:lang w:eastAsia="zh-CN"/>
+        </w:rPr>
+      </w:pPr>
+      <w:r>
+        <w:rPr>
+          <w:rFonts w:ascii="Times New Roman" w:hAnsi="Times New Roman" w:cs="Times New Roman"/>
+          <w:lang w:eastAsia="zh-CN"/>
+        </w:rPr>
+        <w:t>If the job description highlights specific skills or projects, tailor the section about your experience to align with these details.</w:t>
+      </w:r>
+    </w:p>
+    <w:p>
+      <w:pPr>
+        <w:pStyle w:val="SenderContactInfo"/>
+        <w:spacing w:after="60"/>
+        <w:rPr>
+          <w:rFonts w:ascii="Times New Roman" w:hAnsi="Times New Roman" w:cs="Times New Roman"/>
+          <w:lang w:eastAsia="zh-CN"/>
+        </w:rPr>
+      </w:pPr>
+      <w:r>
+        <w:rPr>
+          <w:rFonts w:ascii="Times New Roman" w:hAnsi="Times New Roman" w:cs="Times New Roman"/>
+          <w:lang w:eastAsia="zh-CN"/>
+        </w:rPr>
+        <w:t>Keep the focus on your strengths in web development and how they can contribute to the specific company's goals and projects.</w:t>
+      </w:r>
+    </w:p>
+    <w:p/>
     <w:sectPr>
-      <w:headerReference w:type="default" r:id="rId9"/>
-      <w:footerReference w:type="default" r:id="rId10"/>
-      <w:headerReference w:type="first" r:id="rId11"/>
+      <w:headerReference w:type="default" r:id="rId8"/>
+      <w:footerReference w:type="default" r:id="rId9"/>
+      <w:headerReference w:type="first" r:id="rId10"/>
       <w:pgSz w:w="12240" w:h="15840"/>
       <w:pgMar w:top="1152" w:right="1123" w:bottom="1195" w:left="1123" w:header="432" w:footer="720" w:gutter="0"/>
       <w:cols w:space="720"/>
@@ -509,7 +495,7 @@
 </file>
 
 <file path=word/endnotes.xml><?xml version="1.0" encoding="utf-8"?>
-<w:endnotes xmlns:wpc="http://schemas.microsoft.com/office/word/2010/wordprocessingCanvas" xmlns:cx="http://schemas.microsoft.com/office/drawing/2014/chartex" xmlns:cx1="http://schemas.microsoft.com/office/drawing/2015/9/8/chartex" xmlns:cx2="http://schemas.microsoft.com/office/drawing/2015/10/21/chartex" xmlns:cx3="http://schemas.microsoft.com/office/drawing/2016/5/9/chartex" xmlns:cx4="http://schemas.microsoft.com/office/drawing/2016/5/10/chartex" xmlns:cx5="http://schemas.microsoft.com/office/drawing/2016/5/11/chartex" xmlns:cx6="http://schemas.microsoft.com/office/drawing/2016/5/12/chartex" xmlns:cx7="http://schemas.microsoft.com/office/drawing/2016/5/13/chartex" xmlns:cx8="http://schemas.microsoft.com/office/drawing/2016/5/14/chartex" xmlns:mc="http://schemas.openxmlformats.org/markup-compatibility/2006" xmlns:aink="http://schemas.microsoft.com/office/drawing/2016/ink" xmlns:am3d="http://schemas.microsoft.com/office/drawing/2017/model3d" xmlns:o="urn:schemas-microsoft-com:office:office" xmlns:oel="http://schemas.microsoft.com/office/2019/extlst" xmlns:r="http://schemas.openxmlformats.org/officeDocument/2006/relationships" xmlns:m="http://schemas.openxmlformats.org/officeDocument/2006/math" xmlns:v="urn:schemas-microsoft-com:vml" xmlns:wp14="http://schemas.microsoft.com/office/word/2010/wordprocessingDrawing" xmlns:wp="http://schemas.openxmlformats.org/drawingml/2006/wordprocessingDrawing" xmlns:w10="urn:schemas-microsoft-com:office:word" xmlns:w="http://schemas.openxmlformats.org/wordprocessingml/2006/main" xmlns:w14="http://schemas.microsoft.com/office/word/2010/wordml" xmlns:w15="http://schemas.microsoft.com/office/word/2012/wordml" xmlns:w16cex="http://schemas.microsoft.com/office/word/2018/wordml/cex" xmlns:w16cid="http://schemas.microsoft.com/office/word/2016/wordml/cid" xmlns:w16="http://schemas.microsoft.com/office/word/2018/wordml" xmlns:w16du="http://schemas.microsoft.com/office/word/2023/wordml/word16du" xmlns:w16sdtdh="http://schemas.microsoft.com/office/word/2020/wordml/sdtdatahash" xmlns:w16se="http://schemas.microsoft.com/office/word/2015/wordml/symex" xmlns:wpg="http://schemas.microsoft.com/office/word/2010/wordprocessingGroup" xmlns:wpi="http://schemas.microsoft.com/office/word/2010/wordprocessingInk" xmlns:wne="http://schemas.microsoft.com/office/word/2006/wordml" xmlns:wps="http://schemas.microsoft.com/office/word/2010/wordprocessingShape" mc:Ignorable="w14 w15 w16se w16cid w16 w16cex w16sdtdh wp14">
+<w:endnotes xmlns:wpc="http://schemas.microsoft.com/office/word/2010/wordprocessingCanvas" xmlns:cx="http://schemas.microsoft.com/office/drawing/2014/chartex" xmlns:cx1="http://schemas.microsoft.com/office/drawing/2015/9/8/chartex" xmlns:cx2="http://schemas.microsoft.com/office/drawing/2015/10/21/chartex" xmlns:cx3="http://schemas.microsoft.com/office/drawing/2016/5/9/chartex" xmlns:cx4="http://schemas.microsoft.com/office/drawing/2016/5/10/chartex" xmlns:cx5="http://schemas.microsoft.com/office/drawing/2016/5/11/chartex" xmlns:cx6="http://schemas.microsoft.com/office/drawing/2016/5/12/chartex" xmlns:cx7="http://schemas.microsoft.com/office/drawing/2016/5/13/chartex" xmlns:cx8="http://schemas.microsoft.com/office/drawing/2016/5/14/chartex" xmlns:mc="http://schemas.openxmlformats.org/markup-compatibility/2006" xmlns:aink="http://schemas.microsoft.com/office/drawing/2016/ink" xmlns:am3d="http://schemas.microsoft.com/office/drawing/2017/model3d" xmlns:o="urn:schemas-microsoft-com:office:office" xmlns:oel="http://schemas.microsoft.com/office/2019/extlst" xmlns:r="http://schemas.openxmlformats.org/officeDocument/2006/relationships" xmlns:m="http://schemas.openxmlformats.org/officeDocument/2006/math" xmlns:v="urn:schemas-microsoft-com:vml" xmlns:wp14="http://schemas.microsoft.com/office/word/2010/wordprocessingDrawing" xmlns:wp="http://schemas.openxmlformats.org/drawingml/2006/wordprocessingDrawing" xmlns:w10="urn:schemas-microsoft-com:office:word" xmlns:w="http://schemas.openxmlformats.org/wordprocessingml/2006/main" xmlns:w14="http://schemas.microsoft.com/office/word/2010/wordml" xmlns:w15="http://schemas.microsoft.com/office/word/2012/wordml" xmlns:w16cex="http://schemas.microsoft.com/office/word/2018/wordml/cex" xmlns:w16cid="http://schemas.microsoft.com/office/word/2016/wordml/cid" xmlns:w16="http://schemas.microsoft.com/office/word/2018/wordml" xmlns:w16sdtdh="http://schemas.microsoft.com/office/word/2020/wordml/sdtdatahash" xmlns:w16se="http://schemas.microsoft.com/office/word/2015/wordml/symex" xmlns:wpg="http://schemas.microsoft.com/office/word/2010/wordprocessingGroup" xmlns:wpi="http://schemas.microsoft.com/office/word/2010/wordprocessingInk" xmlns:wne="http://schemas.microsoft.com/office/word/2006/wordml" xmlns:wps="http://schemas.microsoft.com/office/word/2010/wordprocessingShape" mc:Ignorable="w14 w15 w16se w16cid w16 w16cex w16sdtdh wp14">
   <w:endnote w:type="separator" w:id="-1">
     <w:p>
       <w:pPr>
@@ -534,7 +520,7 @@
 </file>
 
 <file path=word/footer1.xml><?xml version="1.0" encoding="utf-8"?>
-<w:ftr xmlns:wpc="http://schemas.microsoft.com/office/word/2010/wordprocessingCanvas" xmlns:cx="http://schemas.microsoft.com/office/drawing/2014/chartex" xmlns:cx1="http://schemas.microsoft.com/office/drawing/2015/9/8/chartex" xmlns:cx2="http://schemas.microsoft.com/office/drawing/2015/10/21/chartex" xmlns:cx3="http://schemas.microsoft.com/office/drawing/2016/5/9/chartex" xmlns:cx4="http://schemas.microsoft.com/office/drawing/2016/5/10/chartex" xmlns:cx5="http://schemas.microsoft.com/office/drawing/2016/5/11/chartex" xmlns:cx6="http://schemas.microsoft.com/office/drawing/2016/5/12/chartex" xmlns:cx7="http://schemas.microsoft.com/office/drawing/2016/5/13/chartex" xmlns:cx8="http://schemas.microsoft.com/office/drawing/2016/5/14/chartex" xmlns:mc="http://schemas.openxmlformats.org/markup-compatibility/2006" xmlns:aink="http://schemas.microsoft.com/office/drawing/2016/ink" xmlns:am3d="http://schemas.microsoft.com/office/drawing/2017/model3d" xmlns:o="urn:schemas-microsoft-com:office:office" xmlns:oel="http://schemas.microsoft.com/office/2019/extlst" xmlns:r="http://schemas.openxmlformats.org/officeDocument/2006/relationships" xmlns:m="http://schemas.openxmlformats.org/officeDocument/2006/math" xmlns:v="urn:schemas-microsoft-com:vml" xmlns:wp14="http://schemas.microsoft.com/office/word/2010/wordprocessingDrawing" xmlns:wp="http://schemas.openxmlformats.org/drawingml/2006/wordprocessingDrawing" xmlns:w10="urn:schemas-microsoft-com:office:word" xmlns:w="http://schemas.openxmlformats.org/wordprocessingml/2006/main" xmlns:w14="http://schemas.microsoft.com/office/word/2010/wordml" xmlns:w15="http://schemas.microsoft.com/office/word/2012/wordml" xmlns:w16cex="http://schemas.microsoft.com/office/word/2018/wordml/cex" xmlns:w16cid="http://schemas.microsoft.com/office/word/2016/wordml/cid" xmlns:w16="http://schemas.microsoft.com/office/word/2018/wordml" xmlns:w16du="http://schemas.microsoft.com/office/word/2023/wordml/word16du" xmlns:w16sdtdh="http://schemas.microsoft.com/office/word/2020/wordml/sdtdatahash" xmlns:w16se="http://schemas.microsoft.com/office/word/2015/wordml/symex" xmlns:wpg="http://schemas.microsoft.com/office/word/2010/wordprocessingGroup" xmlns:wpi="http://schemas.microsoft.com/office/word/2010/wordprocessingInk" xmlns:wne="http://schemas.microsoft.com/office/word/2006/wordml" xmlns:wps="http://schemas.microsoft.com/office/word/2010/wordprocessingShape" mc:Ignorable="w14 w15 w16se w16cid w16 w16cex w16sdtdh wp14">
+<w:ftr xmlns:wpc="http://schemas.microsoft.com/office/word/2010/wordprocessingCanvas" xmlns:cx="http://schemas.microsoft.com/office/drawing/2014/chartex" xmlns:cx1="http://schemas.microsoft.com/office/drawing/2015/9/8/chartex" xmlns:cx2="http://schemas.microsoft.com/office/drawing/2015/10/21/chartex" xmlns:cx3="http://schemas.microsoft.com/office/drawing/2016/5/9/chartex" xmlns:cx4="http://schemas.microsoft.com/office/drawing/2016/5/10/chartex" xmlns:cx5="http://schemas.microsoft.com/office/drawing/2016/5/11/chartex" xmlns:cx6="http://schemas.microsoft.com/office/drawing/2016/5/12/chartex" xmlns:cx7="http://schemas.microsoft.com/office/drawing/2016/5/13/chartex" xmlns:cx8="http://schemas.microsoft.com/office/drawing/2016/5/14/chartex" xmlns:mc="http://schemas.openxmlformats.org/markup-compatibility/2006" xmlns:aink="http://schemas.microsoft.com/office/drawing/2016/ink" xmlns:am3d="http://schemas.microsoft.com/office/drawing/2017/model3d" xmlns:o="urn:schemas-microsoft-com:office:office" xmlns:oel="http://schemas.microsoft.com/office/2019/extlst" xmlns:r="http://schemas.openxmlformats.org/officeDocument/2006/relationships" xmlns:m="http://schemas.openxmlformats.org/officeDocument/2006/math" xmlns:v="urn:schemas-microsoft-com:vml" xmlns:wp14="http://schemas.microsoft.com/office/word/2010/wordprocessingDrawing" xmlns:wp="http://schemas.openxmlformats.org/drawingml/2006/wordprocessingDrawing" xmlns:w10="urn:schemas-microsoft-com:office:word" xmlns:w="http://schemas.openxmlformats.org/wordprocessingml/2006/main" xmlns:w14="http://schemas.microsoft.com/office/word/2010/wordml" xmlns:w15="http://schemas.microsoft.com/office/word/2012/wordml" xmlns:w16cex="http://schemas.microsoft.com/office/word/2018/wordml/cex" xmlns:w16cid="http://schemas.microsoft.com/office/word/2016/wordml/cid" xmlns:w16="http://schemas.microsoft.com/office/word/2018/wordml" xmlns:w16sdtdh="http://schemas.microsoft.com/office/word/2020/wordml/sdtdatahash" xmlns:w16se="http://schemas.microsoft.com/office/word/2015/wordml/symex" xmlns:wpg="http://schemas.microsoft.com/office/word/2010/wordprocessingGroup" xmlns:wpi="http://schemas.microsoft.com/office/word/2010/wordprocessingInk" xmlns:wne="http://schemas.microsoft.com/office/word/2006/wordml" xmlns:wps="http://schemas.microsoft.com/office/word/2010/wordprocessingShape" mc:Ignorable="w14 w15 w16se w16cid w16 w16cex w16sdtdh wp14">
   <w:sdt>
     <w:sdtPr>
       <w:id w:val="-26330786"/>
@@ -581,7 +567,7 @@
 </file>
 
 <file path=word/footnotes.xml><?xml version="1.0" encoding="utf-8"?>
-<w:footnotes xmlns:wpc="http://schemas.microsoft.com/office/word/2010/wordprocessingCanvas" xmlns:cx="http://schemas.microsoft.com/office/drawing/2014/chartex" xmlns:cx1="http://schemas.microsoft.com/office/drawing/2015/9/8/chartex" xmlns:cx2="http://schemas.microsoft.com/office/drawing/2015/10/21/chartex" xmlns:cx3="http://schemas.microsoft.com/office/drawing/2016/5/9/chartex" xmlns:cx4="http://schemas.microsoft.com/office/drawing/2016/5/10/chartex" xmlns:cx5="http://schemas.microsoft.com/office/drawing/2016/5/11/chartex" xmlns:cx6="http://schemas.microsoft.com/office/drawing/2016/5/12/chartex" xmlns:cx7="http://schemas.microsoft.com/office/drawing/2016/5/13/chartex" xmlns:cx8="http://schemas.microsoft.com/office/drawing/2016/5/14/chartex" xmlns:mc="http://schemas.openxmlformats.org/markup-compatibility/2006" xmlns:aink="http://schemas.microsoft.com/office/drawing/2016/ink" xmlns:am3d="http://schemas.microsoft.com/office/drawing/2017/model3d" xmlns:o="urn:schemas-microsoft-com:office:office" xmlns:oel="http://schemas.microsoft.com/office/2019/extlst" xmlns:r="http://schemas.openxmlformats.org/officeDocument/2006/relationships" xmlns:m="http://schemas.openxmlformats.org/officeDocument/2006/math" xmlns:v="urn:schemas-microsoft-com:vml" xmlns:wp14="http://schemas.microsoft.com/office/word/2010/wordprocessingDrawing" xmlns:wp="http://schemas.openxmlformats.org/drawingml/2006/wordprocessingDrawing" xmlns:w10="urn:schemas-microsoft-com:office:word" xmlns:w="http://schemas.openxmlformats.org/wordprocessingml/2006/main" xmlns:w14="http://schemas.microsoft.com/office/word/2010/wordml" xmlns:w15="http://schemas.microsoft.com/office/word/2012/wordml" xmlns:w16cex="http://schemas.microsoft.com/office/word/2018/wordml/cex" xmlns:w16cid="http://schemas.microsoft.com/office/word/2016/wordml/cid" xmlns:w16="http://schemas.microsoft.com/office/word/2018/wordml" xmlns:w16du="http://schemas.microsoft.com/office/word/2023/wordml/word16du" xmlns:w16sdtdh="http://schemas.microsoft.com/office/word/2020/wordml/sdtdatahash" xmlns:w16se="http://schemas.microsoft.com/office/word/2015/wordml/symex" xmlns:wpg="http://schemas.microsoft.com/office/word/2010/wordprocessingGroup" xmlns:wpi="http://schemas.microsoft.com/office/word/2010/wordprocessingInk" xmlns:wne="http://schemas.microsoft.com/office/word/2006/wordml" xmlns:wps="http://schemas.microsoft.com/office/word/2010/wordprocessingShape" mc:Ignorable="w14 w15 w16se w16cid w16 w16cex w16sdtdh wp14">
+<w:footnotes xmlns:wpc="http://schemas.microsoft.com/office/word/2010/wordprocessingCanvas" xmlns:cx="http://schemas.microsoft.com/office/drawing/2014/chartex" xmlns:cx1="http://schemas.microsoft.com/office/drawing/2015/9/8/chartex" xmlns:cx2="http://schemas.microsoft.com/office/drawing/2015/10/21/chartex" xmlns:cx3="http://schemas.microsoft.com/office/drawing/2016/5/9/chartex" xmlns:cx4="http://schemas.microsoft.com/office/drawing/2016/5/10/chartex" xmlns:cx5="http://schemas.microsoft.com/office/drawing/2016/5/11/chartex" xmlns:cx6="http://schemas.microsoft.com/office/drawing/2016/5/12/chartex" xmlns:cx7="http://schemas.microsoft.com/office/drawing/2016/5/13/chartex" xmlns:cx8="http://schemas.microsoft.com/office/drawing/2016/5/14/chartex" xmlns:mc="http://schemas.openxmlformats.org/markup-compatibility/2006" xmlns:aink="http://schemas.microsoft.com/office/drawing/2016/ink" xmlns:am3d="http://schemas.microsoft.com/office/drawing/2017/model3d" xmlns:o="urn:schemas-microsoft-com:office:office" xmlns:oel="http://schemas.microsoft.com/office/2019/extlst" xmlns:r="http://schemas.openxmlformats.org/officeDocument/2006/relationships" xmlns:m="http://schemas.openxmlformats.org/officeDocument/2006/math" xmlns:v="urn:schemas-microsoft-com:vml" xmlns:wp14="http://schemas.microsoft.com/office/word/2010/wordprocessingDrawing" xmlns:wp="http://schemas.openxmlformats.org/drawingml/2006/wordprocessingDrawing" xmlns:w10="urn:schemas-microsoft-com:office:word" xmlns:w="http://schemas.openxmlformats.org/wordprocessingml/2006/main" xmlns:w14="http://schemas.microsoft.com/office/word/2010/wordml" xmlns:w15="http://schemas.microsoft.com/office/word/2012/wordml" xmlns:w16cex="http://schemas.microsoft.com/office/word/2018/wordml/cex" xmlns:w16cid="http://schemas.microsoft.com/office/word/2016/wordml/cid" xmlns:w16="http://schemas.microsoft.com/office/word/2018/wordml" xmlns:w16sdtdh="http://schemas.microsoft.com/office/word/2020/wordml/sdtdatahash" xmlns:w16se="http://schemas.microsoft.com/office/word/2015/wordml/symex" xmlns:wpg="http://schemas.microsoft.com/office/word/2010/wordprocessingGroup" xmlns:wpi="http://schemas.microsoft.com/office/word/2010/wordprocessingInk" xmlns:wne="http://schemas.microsoft.com/office/word/2006/wordml" xmlns:wps="http://schemas.microsoft.com/office/word/2010/wordprocessingShape" mc:Ignorable="w14 w15 w16se w16cid w16 w16cex w16sdtdh wp14">
   <w:footnote w:type="separator" w:id="-1">
     <w:p>
       <w:pPr>
@@ -606,7 +592,7 @@
 </file>
 
 <file path=word/header1.xml><?xml version="1.0" encoding="utf-8"?>
-<w:hdr xmlns:wpc="http://schemas.microsoft.com/office/word/2010/wordprocessingCanvas" xmlns:cx="http://schemas.microsoft.com/office/drawing/2014/chartex" xmlns:cx1="http://schemas.microsoft.com/office/drawing/2015/9/8/chartex" xmlns:cx2="http://schemas.microsoft.com/office/drawing/2015/10/21/chartex" xmlns:cx3="http://schemas.microsoft.com/office/drawing/2016/5/9/chartex" xmlns:cx4="http://schemas.microsoft.com/office/drawing/2016/5/10/chartex" xmlns:cx5="http://schemas.microsoft.com/office/drawing/2016/5/11/chartex" xmlns:cx6="http://schemas.microsoft.com/office/drawing/2016/5/12/chartex" xmlns:cx7="http://schemas.microsoft.com/office/drawing/2016/5/13/chartex" xmlns:cx8="http://schemas.microsoft.com/office/drawing/2016/5/14/chartex" xmlns:mc="http://schemas.openxmlformats.org/markup-compatibility/2006" xmlns:aink="http://schemas.microsoft.com/office/drawing/2016/ink" xmlns:am3d="http://schemas.microsoft.com/office/drawing/2017/model3d" xmlns:o="urn:schemas-microsoft-com:office:office" xmlns:oel="http://schemas.microsoft.com/office/2019/extlst" xmlns:r="http://schemas.openxmlformats.org/officeDocument/2006/relationships" xmlns:m="http://schemas.openxmlformats.org/officeDocument/2006/math" xmlns:v="urn:schemas-microsoft-com:vml" xmlns:wp14="http://schemas.microsoft.com/office/word/2010/wordprocessingDrawing" xmlns:wp="http://schemas.openxmlformats.org/drawingml/2006/wordprocessingDrawing" xmlns:w10="urn:schemas-microsoft-com:office:word" xmlns:w="http://schemas.openxmlformats.org/wordprocessingml/2006/main" xmlns:w14="http://schemas.microsoft.com/office/word/2010/wordml" xmlns:w15="http://schemas.microsoft.com/office/word/2012/wordml" xmlns:w16cex="http://schemas.microsoft.com/office/word/2018/wordml/cex" xmlns:w16cid="http://schemas.microsoft.com/office/word/2016/wordml/cid" xmlns:w16="http://schemas.microsoft.com/office/word/2018/wordml" xmlns:w16du="http://schemas.microsoft.com/office/word/2023/wordml/word16du" xmlns:w16sdtdh="http://schemas.microsoft.com/office/word/2020/wordml/sdtdatahash" xmlns:w16se="http://schemas.microsoft.com/office/word/2015/wordml/symex" xmlns:wpg="http://schemas.microsoft.com/office/word/2010/wordprocessingGroup" xmlns:wpi="http://schemas.microsoft.com/office/word/2010/wordprocessingInk" xmlns:wne="http://schemas.microsoft.com/office/word/2006/wordml" xmlns:wps="http://schemas.microsoft.com/office/word/2010/wordprocessingShape" mc:Ignorable="w14 w15 w16se w16cid w16 w16cex w16sdtdh wp14">
+<w:hdr xmlns:wpc="http://schemas.microsoft.com/office/word/2010/wordprocessingCanvas" xmlns:cx="http://schemas.microsoft.com/office/drawing/2014/chartex" xmlns:cx1="http://schemas.microsoft.com/office/drawing/2015/9/8/chartex" xmlns:cx2="http://schemas.microsoft.com/office/drawing/2015/10/21/chartex" xmlns:cx3="http://schemas.microsoft.com/office/drawing/2016/5/9/chartex" xmlns:cx4="http://schemas.microsoft.com/office/drawing/2016/5/10/chartex" xmlns:cx5="http://schemas.microsoft.com/office/drawing/2016/5/11/chartex" xmlns:cx6="http://schemas.microsoft.com/office/drawing/2016/5/12/chartex" xmlns:cx7="http://schemas.microsoft.com/office/drawing/2016/5/13/chartex" xmlns:cx8="http://schemas.microsoft.com/office/drawing/2016/5/14/chartex" xmlns:mc="http://schemas.openxmlformats.org/markup-compatibility/2006" xmlns:aink="http://schemas.microsoft.com/office/drawing/2016/ink" xmlns:am3d="http://schemas.microsoft.com/office/drawing/2017/model3d" xmlns:o="urn:schemas-microsoft-com:office:office" xmlns:oel="http://schemas.microsoft.com/office/2019/extlst" xmlns:r="http://schemas.openxmlformats.org/officeDocument/2006/relationships" xmlns:m="http://schemas.openxmlformats.org/officeDocument/2006/math" xmlns:v="urn:schemas-microsoft-com:vml" xmlns:wp14="http://schemas.microsoft.com/office/word/2010/wordprocessingDrawing" xmlns:wp="http://schemas.openxmlformats.org/drawingml/2006/wordprocessingDrawing" xmlns:w10="urn:schemas-microsoft-com:office:word" xmlns:w="http://schemas.openxmlformats.org/wordprocessingml/2006/main" xmlns:w14="http://schemas.microsoft.com/office/word/2010/wordml" xmlns:w15="http://schemas.microsoft.com/office/word/2012/wordml" xmlns:w16cex="http://schemas.microsoft.com/office/word/2018/wordml/cex" xmlns:w16cid="http://schemas.microsoft.com/office/word/2016/wordml/cid" xmlns:w16="http://schemas.microsoft.com/office/word/2018/wordml" xmlns:w16sdtdh="http://schemas.microsoft.com/office/word/2020/wordml/sdtdatahash" xmlns:w16se="http://schemas.microsoft.com/office/word/2015/wordml/symex" xmlns:wpg="http://schemas.microsoft.com/office/word/2010/wordprocessingGroup" xmlns:wpi="http://schemas.microsoft.com/office/word/2010/wordprocessingInk" xmlns:wne="http://schemas.microsoft.com/office/word/2006/wordml" xmlns:wps="http://schemas.microsoft.com/office/word/2010/wordprocessingShape" mc:Ignorable="w14 w15 w16se w16cid w16 w16cex w16sdtdh wp14">
   <w:p>
     <w:pPr>
       <w:pStyle w:val="Header"/>
@@ -738,7 +724,7 @@
             </wp:anchor>
           </w:drawing>
         </mc:Choice>
-        <mc:Fallback>
+        <mc:Fallback xmlns:w16du="http://schemas.microsoft.com/office/word/2023/wordml/word16du">
           <w:pict>
             <v:group w14:anchorId="3F9A43A2" id="Group 4" o:spid="_x0000_s1026" alt="Background rectangles" style="position:absolute;margin-left:0;margin-top:0;width:252pt;height:791.85pt;z-index:251661312;mso-width-percent:412;mso-height-percent:1000;mso-position-horizontal:left;mso-position-horizontal-relative:margin;mso-position-vertical:top;mso-position-vertical-relative:page;mso-width-percent:412;mso-height-percent:1000" coordsize="32004,100563" o:gfxdata="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">
               <v:rect id="Rectangle 2" o:spid="_x0000_s1027" style="position:absolute;width:32004;height:1920;visibility:visible;mso-wrap-style:square;v-text-anchor:middle" o:gfxdata="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" fillcolor="#4b3a2e [3215]" stroked="f" strokeweight="1pt"/>
@@ -754,7 +740,7 @@
 </file>
 
 <file path=word/header2.xml><?xml version="1.0" encoding="utf-8"?>
-<w:hdr xmlns:wpc="http://schemas.microsoft.com/office/word/2010/wordprocessingCanvas" xmlns:cx="http://schemas.microsoft.com/office/drawing/2014/chartex" xmlns:cx1="http://schemas.microsoft.com/office/drawing/2015/9/8/chartex" xmlns:cx2="http://schemas.microsoft.com/office/drawing/2015/10/21/chartex" xmlns:cx3="http://schemas.microsoft.com/office/drawing/2016/5/9/chartex" xmlns:cx4="http://schemas.microsoft.com/office/drawing/2016/5/10/chartex" xmlns:cx5="http://schemas.microsoft.com/office/drawing/2016/5/11/chartex" xmlns:cx6="http://schemas.microsoft.com/office/drawing/2016/5/12/chartex" xmlns:cx7="http://schemas.microsoft.com/office/drawing/2016/5/13/chartex" xmlns:cx8="http://schemas.microsoft.com/office/drawing/2016/5/14/chartex" xmlns:mc="http://schemas.openxmlformats.org/markup-compatibility/2006" xmlns:aink="http://schemas.microsoft.com/office/drawing/2016/ink" xmlns:am3d="http://schemas.microsoft.com/office/drawing/2017/model3d" xmlns:o="urn:schemas-microsoft-com:office:office" xmlns:oel="http://schemas.microsoft.com/office/2019/extlst" xmlns:r="http://schemas.openxmlformats.org/officeDocument/2006/relationships" xmlns:m="http://schemas.openxmlformats.org/officeDocument/2006/math" xmlns:v="urn:schemas-microsoft-com:vml" xmlns:wp14="http://schemas.microsoft.com/office/word/2010/wordprocessingDrawing" xmlns:wp="http://schemas.openxmlformats.org/drawingml/2006/wordprocessingDrawing" xmlns:w10="urn:schemas-microsoft-com:office:word" xmlns:w="http://schemas.openxmlformats.org/wordprocessingml/2006/main" xmlns:w14="http://schemas.microsoft.com/office/word/2010/wordml" xmlns:w15="http://schemas.microsoft.com/office/word/2012/wordml" xmlns:w16cex="http://schemas.microsoft.com/office/word/2018/wordml/cex" xmlns:w16cid="http://schemas.microsoft.com/office/word/2016/wordml/cid" xmlns:w16="http://schemas.microsoft.com/office/word/2018/wordml" xmlns:w16du="http://schemas.microsoft.com/office/word/2023/wordml/word16du" xmlns:w16sdtdh="http://schemas.microsoft.com/office/word/2020/wordml/sdtdatahash" xmlns:w16se="http://schemas.microsoft.com/office/word/2015/wordml/symex" xmlns:wpg="http://schemas.microsoft.com/office/word/2010/wordprocessingGroup" xmlns:wpi="http://schemas.microsoft.com/office/word/2010/wordprocessingInk" xmlns:wne="http://schemas.microsoft.com/office/word/2006/wordml" xmlns:wps="http://schemas.microsoft.com/office/word/2010/wordprocessingShape" mc:Ignorable="w14 w15 w16se w16cid w16 w16cex w16sdtdh wp14">
+<w:hdr xmlns:wpc="http://schemas.microsoft.com/office/word/2010/wordprocessingCanvas" xmlns:cx="http://schemas.microsoft.com/office/drawing/2014/chartex" xmlns:cx1="http://schemas.microsoft.com/office/drawing/2015/9/8/chartex" xmlns:cx2="http://schemas.microsoft.com/office/drawing/2015/10/21/chartex" xmlns:cx3="http://schemas.microsoft.com/office/drawing/2016/5/9/chartex" xmlns:cx4="http://schemas.microsoft.com/office/drawing/2016/5/10/chartex" xmlns:cx5="http://schemas.microsoft.com/office/drawing/2016/5/11/chartex" xmlns:cx6="http://schemas.microsoft.com/office/drawing/2016/5/12/chartex" xmlns:cx7="http://schemas.microsoft.com/office/drawing/2016/5/13/chartex" xmlns:cx8="http://schemas.microsoft.com/office/drawing/2016/5/14/chartex" xmlns:mc="http://schemas.openxmlformats.org/markup-compatibility/2006" xmlns:aink="http://schemas.microsoft.com/office/drawing/2016/ink" xmlns:am3d="http://schemas.microsoft.com/office/drawing/2017/model3d" xmlns:o="urn:schemas-microsoft-com:office:office" xmlns:oel="http://schemas.microsoft.com/office/2019/extlst" xmlns:r="http://schemas.openxmlformats.org/officeDocument/2006/relationships" xmlns:m="http://schemas.openxmlformats.org/officeDocument/2006/math" xmlns:v="urn:schemas-microsoft-com:vml" xmlns:wp14="http://schemas.microsoft.com/office/word/2010/wordprocessingDrawing" xmlns:wp="http://schemas.openxmlformats.org/drawingml/2006/wordprocessingDrawing" xmlns:w10="urn:schemas-microsoft-com:office:word" xmlns:w="http://schemas.openxmlformats.org/wordprocessingml/2006/main" xmlns:w14="http://schemas.microsoft.com/office/word/2010/wordml" xmlns:w15="http://schemas.microsoft.com/office/word/2012/wordml" xmlns:w16cex="http://schemas.microsoft.com/office/word/2018/wordml/cex" xmlns:w16cid="http://schemas.microsoft.com/office/word/2016/wordml/cid" xmlns:w16="http://schemas.microsoft.com/office/word/2018/wordml" xmlns:w16sdtdh="http://schemas.microsoft.com/office/word/2020/wordml/sdtdatahash" xmlns:w16se="http://schemas.microsoft.com/office/word/2015/wordml/symex" xmlns:wpg="http://schemas.microsoft.com/office/word/2010/wordprocessingGroup" xmlns:wpi="http://schemas.microsoft.com/office/word/2010/wordprocessingInk" xmlns:wne="http://schemas.microsoft.com/office/word/2006/wordml" xmlns:wps="http://schemas.microsoft.com/office/word/2010/wordprocessingShape" mc:Ignorable="w14 w15 w16se w16cid w16 w16cex w16sdtdh wp14">
   <w:p>
     <w:pPr>
       <w:pStyle w:val="Header"/>
@@ -886,7 +872,7 @@
             </wp:anchor>
           </w:drawing>
         </mc:Choice>
-        <mc:Fallback>
+        <mc:Fallback xmlns:w16du="http://schemas.microsoft.com/office/word/2023/wordml/word16du">
           <w:pict>
             <v:group w14:anchorId="0DDD7308" id="Group 5" o:spid="_x0000_s1026" alt="Background rectangles" style="position:absolute;margin-left:0;margin-top:0;width:252pt;height:791.85pt;z-index:251663360;mso-width-percent:412;mso-height-percent:1000;mso-position-horizontal:left;mso-position-horizontal-relative:margin;mso-position-vertical:top;mso-position-vertical-relative:page;mso-width-percent:412;mso-height-percent:1000" coordsize="32004,100563" o:gfxdata="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">
               <v:rect id="Rectangle 6" o:spid="_x0000_s1027" style="position:absolute;width:32004;height:1920;visibility:visible;mso-wrap-style:square;v-text-anchor:middle" o:gfxdata="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" fillcolor="#4b3a2e [3215]" stroked="f" strokeweight="1pt"/>
@@ -902,7 +888,7 @@
 </file>
 
 <file path=word/numbering.xml><?xml version="1.0" encoding="utf-8"?>
-<w:numbering xmlns:wpc="http://schemas.microsoft.com/office/word/2010/wordprocessingCanvas" xmlns:cx="http://schemas.microsoft.com/office/drawing/2014/chartex" xmlns:cx1="http://schemas.microsoft.com/office/drawing/2015/9/8/chartex" xmlns:cx2="http://schemas.microsoft.com/office/drawing/2015/10/21/chartex" xmlns:cx3="http://schemas.microsoft.com/office/drawing/2016/5/9/chartex" xmlns:cx4="http://schemas.microsoft.com/office/drawing/2016/5/10/chartex" xmlns:cx5="http://schemas.microsoft.com/office/drawing/2016/5/11/chartex" xmlns:cx6="http://schemas.microsoft.com/office/drawing/2016/5/12/chartex" xmlns:cx7="http://schemas.microsoft.com/office/drawing/2016/5/13/chartex" xmlns:cx8="http://schemas.microsoft.com/office/drawing/2016/5/14/chartex" xmlns:mc="http://schemas.openxmlformats.org/markup-compatibility/2006" xmlns:aink="http://schemas.microsoft.com/office/drawing/2016/ink" xmlns:am3d="http://schemas.microsoft.com/office/drawing/2017/model3d" xmlns:o="urn:schemas-microsoft-com:office:office" xmlns:oel="http://schemas.microsoft.com/office/2019/extlst" xmlns:r="http://schemas.openxmlformats.org/officeDocument/2006/relationships" xmlns:m="http://schemas.openxmlformats.org/officeDocument/2006/math" xmlns:v="urn:schemas-microsoft-com:vml" xmlns:wp14="http://schemas.microsoft.com/office/word/2010/wordprocessingDrawing" xmlns:wp="http://schemas.openxmlformats.org/drawingml/2006/wordprocessingDrawing" xmlns:w10="urn:schemas-microsoft-com:office:word" xmlns:w="http://schemas.openxmlformats.org/wordprocessingml/2006/main" xmlns:w14="http://schemas.microsoft.com/office/word/2010/wordml" xmlns:w15="http://schemas.microsoft.com/office/word/2012/wordml" xmlns:w16cex="http://schemas.microsoft.com/office/word/2018/wordml/cex" xmlns:w16cid="http://schemas.microsoft.com/office/word/2016/wordml/cid" xmlns:w16="http://schemas.microsoft.com/office/word/2018/wordml" xmlns:w16du="http://schemas.microsoft.com/office/word/2023/wordml/word16du" xmlns:w16sdtdh="http://schemas.microsoft.com/office/word/2020/wordml/sdtdatahash" xmlns:w16se="http://schemas.microsoft.com/office/word/2015/wordml/symex" xmlns:wpg="http://schemas.microsoft.com/office/word/2010/wordprocessingGroup" xmlns:wpi="http://schemas.microsoft.com/office/word/2010/wordprocessingInk" xmlns:wne="http://schemas.microsoft.com/office/word/2006/wordml" xmlns:wps="http://schemas.microsoft.com/office/word/2010/wordprocessingShape" mc:Ignorable="w14 w15 w16se w16cid w16 w16cex w16sdtdh wp14">
+<w:numbering xmlns:wpc="http://schemas.microsoft.com/office/word/2010/wordprocessingCanvas" xmlns:cx="http://schemas.microsoft.com/office/drawing/2014/chartex" xmlns:cx1="http://schemas.microsoft.com/office/drawing/2015/9/8/chartex" xmlns:cx2="http://schemas.microsoft.com/office/drawing/2015/10/21/chartex" xmlns:cx3="http://schemas.microsoft.com/office/drawing/2016/5/9/chartex" xmlns:cx4="http://schemas.microsoft.com/office/drawing/2016/5/10/chartex" xmlns:cx5="http://schemas.microsoft.com/office/drawing/2016/5/11/chartex" xmlns:cx6="http://schemas.microsoft.com/office/drawing/2016/5/12/chartex" xmlns:cx7="http://schemas.microsoft.com/office/drawing/2016/5/13/chartex" xmlns:cx8="http://schemas.microsoft.com/office/drawing/2016/5/14/chartex" xmlns:mc="http://schemas.openxmlformats.org/markup-compatibility/2006" xmlns:aink="http://schemas.microsoft.com/office/drawing/2016/ink" xmlns:am3d="http://schemas.microsoft.com/office/drawing/2017/model3d" xmlns:o="urn:schemas-microsoft-com:office:office" xmlns:oel="http://schemas.microsoft.com/office/2019/extlst" xmlns:r="http://schemas.openxmlformats.org/officeDocument/2006/relationships" xmlns:m="http://schemas.openxmlformats.org/officeDocument/2006/math" xmlns:v="urn:schemas-microsoft-com:vml" xmlns:wp14="http://schemas.microsoft.com/office/word/2010/wordprocessingDrawing" xmlns:wp="http://schemas.openxmlformats.org/drawingml/2006/wordprocessingDrawing" xmlns:w10="urn:schemas-microsoft-com:office:word" xmlns:w="http://schemas.openxmlformats.org/wordprocessingml/2006/main" xmlns:w14="http://schemas.microsoft.com/office/word/2010/wordml" xmlns:w15="http://schemas.microsoft.com/office/word/2012/wordml" xmlns:w16cex="http://schemas.microsoft.com/office/word/2018/wordml/cex" xmlns:w16cid="http://schemas.microsoft.com/office/word/2016/wordml/cid" xmlns:w16="http://schemas.microsoft.com/office/word/2018/wordml" xmlns:w16sdtdh="http://schemas.microsoft.com/office/word/2020/wordml/sdtdatahash" xmlns:w16se="http://schemas.microsoft.com/office/word/2015/wordml/symex" xmlns:wpg="http://schemas.microsoft.com/office/word/2010/wordprocessingGroup" xmlns:wpi="http://schemas.microsoft.com/office/word/2010/wordprocessingInk" xmlns:wne="http://schemas.microsoft.com/office/word/2006/wordml" xmlns:wps="http://schemas.microsoft.com/office/word/2010/wordprocessingShape" mc:Ignorable="w14 w15 w16se w16cid w16 w16cex w16sdtdh wp14">
   <w:abstractNum w:abstractNumId="0" w15:restartNumberingAfterBreak="0">
     <w:nsid w:val="FFFFFF7C"/>
     <w:multiLevelType w:val="singleLevel"/>
@@ -1361,6 +1347,7 @@
     <w:lsdException w:name="HTML Sample" w:semiHidden="1" w:unhideWhenUsed="1"/>
     <w:lsdException w:name="HTML Typewriter" w:semiHidden="1" w:unhideWhenUsed="1"/>
     <w:lsdException w:name="HTML Variable" w:semiHidden="1" w:unhideWhenUsed="1"/>
+    <w:lsdException w:name="Normal Table" w:semiHidden="1" w:unhideWhenUsed="1"/>
     <w:lsdException w:name="annotation subject" w:semiHidden="1" w:unhideWhenUsed="1"/>
     <w:lsdException w:name="No List" w:semiHidden="1" w:unhideWhenUsed="1"/>
     <w:lsdException w:name="Outline List 1" w:semiHidden="1" w:unhideWhenUsed="1"/>
@@ -1404,8 +1391,10 @@
     <w:lsdException w:name="Table Elegant" w:semiHidden="1" w:unhideWhenUsed="1"/>
     <w:lsdException w:name="Table Professional" w:semiHidden="1" w:unhideWhenUsed="1"/>
     <w:lsdException w:name="Table Subtle 1" w:semiHidden="1" w:unhideWhenUsed="1"/>
+    <w:lsdException w:name="Table Subtle 2" w:semiHidden="1" w:unhideWhenUsed="1"/>
     <w:lsdException w:name="Table Web 1" w:semiHidden="1" w:unhideWhenUsed="1"/>
     <w:lsdException w:name="Table Web 2" w:semiHidden="1" w:unhideWhenUsed="1"/>
+    <w:lsdException w:name="Table Web 3" w:semiHidden="1" w:unhideWhenUsed="1"/>
     <w:lsdException w:name="Balloon Text" w:semiHidden="1" w:unhideWhenUsed="1"/>
     <w:lsdException w:name="Table Grid" w:uiPriority="39"/>
     <w:lsdException w:name="Table Theme" w:semiHidden="1" w:unhideWhenUsed="1"/>
@@ -2485,629 +2474,6 @@
     </w:rPr>
   </w:style>
 </w:styles>
-</file>
-
-<file path=word/glossary/document.xml><?xml version="1.0" encoding="utf-8"?>
-<w:glossaryDocument xmlns:wpc="http://schemas.microsoft.com/office/word/2010/wordprocessingCanvas" xmlns:cx="http://schemas.microsoft.com/office/drawing/2014/chartex" xmlns:cx1="http://schemas.microsoft.com/office/drawing/2015/9/8/chartex" xmlns:cx2="http://schemas.microsoft.com/office/drawing/2015/10/21/chartex" xmlns:cx3="http://schemas.microsoft.com/office/drawing/2016/5/9/chartex" xmlns:cx4="http://schemas.microsoft.com/office/drawing/2016/5/10/chartex" xmlns:cx5="http://schemas.microsoft.com/office/drawing/2016/5/11/chartex" xmlns:cx6="http://schemas.microsoft.com/office/drawing/2016/5/12/chartex" xmlns:cx7="http://schemas.microsoft.com/office/drawing/2016/5/13/chartex" xmlns:cx8="http://schemas.microsoft.com/office/drawing/2016/5/14/chartex" xmlns:mc="http://schemas.openxmlformats.org/markup-compatibility/2006" xmlns:aink="http://schemas.microsoft.com/office/drawing/2016/ink" xmlns:am3d="http://schemas.microsoft.com/office/drawing/2017/model3d" xmlns:o="urn:schemas-microsoft-com:office:office" xmlns:oel="http://schemas.microsoft.com/office/2019/extlst" xmlns:r="http://schemas.openxmlformats.org/officeDocument/2006/relationships" xmlns:m="http://schemas.openxmlformats.org/officeDocument/2006/math" xmlns:v="urn:schemas-microsoft-com:vml" xmlns:wp14="http://schemas.microsoft.com/office/word/2010/wordprocessingDrawing" xmlns:wp="http://schemas.openxmlformats.org/drawingml/2006/wordprocessingDrawing" xmlns:w10="urn:schemas-microsoft-com:office:word" xmlns:w="http://schemas.openxmlformats.org/wordprocessingml/2006/main" xmlns:w14="http://schemas.microsoft.com/office/word/2010/wordml" xmlns:w15="http://schemas.microsoft.com/office/word/2012/wordml" xmlns:w16cex="http://schemas.microsoft.com/office/word/2018/wordml/cex" xmlns:w16cid="http://schemas.microsoft.com/office/word/2016/wordml/cid" xmlns:w16="http://schemas.microsoft.com/office/word/2018/wordml" xmlns:w16du="http://schemas.microsoft.com/office/word/2023/wordml/word16du" xmlns:w16sdtdh="http://schemas.microsoft.com/office/word/2020/wordml/sdtdatahash" xmlns:w16se="http://schemas.microsoft.com/office/word/2015/wordml/symex" xmlns:wpg="http://schemas.microsoft.com/office/word/2010/wordprocessingGroup" xmlns:wpi="http://schemas.microsoft.com/office/word/2010/wordprocessingInk" xmlns:wne="http://schemas.microsoft.com/office/word/2006/wordml" xmlns:wps="http://schemas.microsoft.com/office/word/2010/wordprocessingShape" mc:Ignorable="w14 w15 w16se w16cid w16 w16cex w16sdtdh wp14">
-  <w:docParts>
-    <w:docPart>
-      <w:docPartPr>
-        <w:name w:val="DFF3DFBDACBF9D4E85E54EC8293CE024"/>
-        <w:category>
-          <w:name w:val="General"/>
-          <w:gallery w:val="placeholder"/>
-        </w:category>
-        <w:types>
-          <w:type w:val="bbPlcHdr"/>
-        </w:types>
-        <w:behaviors>
-          <w:behavior w:val="content"/>
-        </w:behaviors>
-        <w:guid w:val="{AADCD16E-2657-3A4F-87DA-245C4E89BD6B}"/>
-      </w:docPartPr>
-      <w:docPartBody>
-        <w:p>
-          <w:pPr>
-            <w:pStyle w:val="DFF3DFBDACBF9D4E85E54EC8293CE024"/>
-          </w:pPr>
-          <w:r>
-            <w:t>Your Name</w:t>
-          </w:r>
-        </w:p>
-      </w:docPartBody>
-    </w:docPart>
-  </w:docParts>
-</w:glossaryDocument>
-</file>
-
-<file path=word/glossary/fontTable.xml><?xml version="1.0" encoding="utf-8"?>
-<w:fonts xmlns:mc="http://schemas.openxmlformats.org/markup-compatibility/2006" xmlns:r="http://schemas.openxmlformats.org/officeDocument/2006/relationships" xmlns:w="http://schemas.openxmlformats.org/wordprocessingml/2006/main" xmlns:w14="http://schemas.microsoft.com/office/word/2010/wordml" xmlns:w15="http://schemas.microsoft.com/office/word/2012/wordml" xmlns:w16cex="http://schemas.microsoft.com/office/word/2018/wordml/cex" xmlns:w16cid="http://schemas.microsoft.com/office/word/2016/wordml/cid" xmlns:w16="http://schemas.microsoft.com/office/word/2018/wordml" xmlns:w16sdtdh="http://schemas.microsoft.com/office/word/2020/wordml/sdtdatahash" xmlns:w16se="http://schemas.microsoft.com/office/word/2015/wordml/symex" mc:Ignorable="w14 w15 w16se w16cid w16 w16cex w16sdtdh">
-  <w:font w:name="Symbol">
-    <w:panose1 w:val="05050102010706020507"/>
-    <w:charset w:val="02"/>
-    <w:family w:val="decorative"/>
-    <w:pitch w:val="variable"/>
-    <w:sig w:usb0="00000000" w:usb1="10000000" w:usb2="00000000" w:usb3="00000000" w:csb0="80000000" w:csb1="00000000"/>
-  </w:font>
-  <w:font w:name="Times New Roman">
-    <w:panose1 w:val="02020603050405020304"/>
-    <w:charset w:val="00"/>
-    <w:family w:val="roman"/>
-    <w:pitch w:val="variable"/>
-    <w:sig w:usb0="E0002EFF" w:usb1="C000785B" w:usb2="00000009" w:usb3="00000000" w:csb0="000001FF" w:csb1="00000000"/>
-  </w:font>
-  <w:font w:name="Courier New">
-    <w:panose1 w:val="02070309020205020404"/>
-    <w:charset w:val="00"/>
-    <w:family w:val="modern"/>
-    <w:pitch w:val="fixed"/>
-    <w:sig w:usb0="E0002EFF" w:usb1="C0007843" w:usb2="00000009" w:usb3="00000000" w:csb0="000001FF" w:csb1="00000000"/>
-  </w:font>
-  <w:font w:name="Wingdings">
-    <w:panose1 w:val="05000000000000000000"/>
-    <w:charset w:val="4D"/>
-    <w:family w:val="decorative"/>
-    <w:pitch w:val="variable"/>
-    <w:sig w:usb0="00000003" w:usb1="00000000" w:usb2="00000000" w:usb3="00000000" w:csb0="80000001" w:csb1="00000000"/>
-  </w:font>
-  <w:font w:name="Century Gothic">
-    <w:panose1 w:val="020B0502020202020204"/>
-    <w:charset w:val="00"/>
-    <w:family w:val="swiss"/>
-    <w:pitch w:val="variable"/>
-    <w:sig w:usb0="00000287" w:usb1="00000000" w:usb2="00000000" w:usb3="00000000" w:csb0="0000009F" w:csb1="00000000"/>
-  </w:font>
-  <w:font w:name="SimSun">
-    <w:altName w:val="宋体"/>
-    <w:panose1 w:val="02010600030101010101"/>
-    <w:charset w:val="86"/>
-    <w:family w:val="auto"/>
-    <w:pitch w:val="variable"/>
-    <w:sig w:usb0="00000003" w:usb1="288F0000" w:usb2="00000016" w:usb3="00000000" w:csb0="00040001" w:csb1="00000000"/>
-  </w:font>
-  <w:font w:name="Calibri">
-    <w:panose1 w:val="020F0502020204030204"/>
-    <w:charset w:val="00"/>
-    <w:family w:val="swiss"/>
-    <w:pitch w:val="variable"/>
-    <w:sig w:usb0="E0002AFF" w:usb1="C000247B" w:usb2="00000009" w:usb3="00000000" w:csb0="000001FF" w:csb1="00000000"/>
-  </w:font>
-  <w:font w:name="DengXian">
-    <w:altName w:val="等线"/>
-    <w:panose1 w:val="02010600030101010101"/>
-    <w:charset w:val="86"/>
-    <w:family w:val="modern"/>
-    <w:pitch w:val="fixed"/>
-    <w:sig w:usb0="00000001" w:usb1="080E0000" w:usb2="00000010" w:usb3="00000000" w:csb0="00040000" w:csb1="00000000"/>
-  </w:font>
-  <w:font w:name="DengXian Light">
-    <w:altName w:val="等线 Light"/>
-    <w:panose1 w:val="02010600030101010101"/>
-    <w:charset w:val="86"/>
-    <w:family w:val="roman"/>
-    <w:notTrueType/>
-    <w:pitch w:val="default"/>
-  </w:font>
-  <w:font w:name="Calibri Light">
-    <w:panose1 w:val="020F0302020204030204"/>
-    <w:charset w:val="00"/>
-    <w:family w:val="swiss"/>
-    <w:pitch w:val="variable"/>
-    <w:sig w:usb0="A0002AEF" w:usb1="4000207B" w:usb2="00000000" w:usb3="00000000" w:csb0="000001FF" w:csb1="00000000"/>
-  </w:font>
-</w:fonts>
-</file>
-
-<file path=word/glossary/settings.xml><?xml version="1.0" encoding="utf-8"?>
-<w:settings xmlns:mc="http://schemas.openxmlformats.org/markup-compatibility/2006" xmlns:o="urn:schemas-microsoft-com:office:office" xmlns:r="http://schemas.openxmlformats.org/officeDocument/2006/relationships" xmlns:m="http://schemas.openxmlformats.org/officeDocument/2006/math" xmlns:v="urn:schemas-microsoft-com:vml" xmlns:w10="urn:schemas-microsoft-com:office:word" xmlns:w="http://schemas.openxmlformats.org/wordprocessingml/2006/main" xmlns:w14="http://schemas.microsoft.com/office/word/2010/wordml" xmlns:w15="http://schemas.microsoft.com/office/word/2012/wordml" xmlns:w16cex="http://schemas.microsoft.com/office/word/2018/wordml/cex" xmlns:w16cid="http://schemas.microsoft.com/office/word/2016/wordml/cid" xmlns:w16="http://schemas.microsoft.com/office/word/2018/wordml" xmlns:w16sdtdh="http://schemas.microsoft.com/office/word/2020/wordml/sdtdatahash" xmlns:w16se="http://schemas.microsoft.com/office/word/2015/wordml/symex" xmlns:sl="http://schemas.openxmlformats.org/schemaLibrary/2006/main" mc:Ignorable="w14 w15 w16se w16cid w16 w16cex w16sdtdh">
-  <w:view w:val="normal"/>
-  <w:defaultTabStop w:val="720"/>
-  <w:characterSpacingControl w:val="doNotCompress"/>
-  <w:compat>
-    <w:useFELayout/>
-    <w:compatSetting w:name="compatibilityMode" w:uri="http://schemas.microsoft.com/office/word" w:val="15"/>
-    <w:compatSetting w:name="overrideTableStyleFontSizeAndJustification" w:uri="http://schemas.microsoft.com/office/word" w:val="1"/>
-    <w:compatSetting w:name="enableOpenTypeFeatures" w:uri="http://schemas.microsoft.com/office/word" w:val="1"/>
-    <w:compatSetting w:name="doNotFlipMirrorIndents" w:uri="http://schemas.microsoft.com/office/word" w:val="1"/>
-    <w:compatSetting w:name="differentiateMultirowTableHeaders" w:uri="http://schemas.microsoft.com/office/word" w:val="1"/>
-    <w:compatSetting w:name="useWord2013TrackBottomHyphenation" w:uri="http://schemas.microsoft.com/office/word" w:val="0"/>
-  </w:compat>
-  <w:rsids>
-    <w:rsidRoot w:val="003A5C2D"/>
-    <w:rsid w:val="003A5C2D"/>
-  </w:rsids>
-  <m:mathPr>
-    <m:mathFont m:val="Cambria Math"/>
-    <m:brkBin m:val="before"/>
-    <m:brkBinSub m:val="--"/>
-    <m:smallFrac m:val="0"/>
-    <m:dispDef/>
-    <m:lMargin m:val="0"/>
-    <m:rMargin m:val="0"/>
-    <m:defJc m:val="centerGroup"/>
-    <m:wrapIndent m:val="1440"/>
-    <m:intLim m:val="subSup"/>
-    <m:naryLim m:val="undOvr"/>
-  </m:mathPr>
-  <w:themeFontLang w:val="en-US" w:eastAsia="zh-CN"/>
-  <w:clrSchemeMapping w:bg1="light1" w:t1="dark1" w:bg2="light2" w:t2="dark2" w:accent1="accent1" w:accent2="accent2" w:accent3="accent3" w:accent4="accent4" w:accent5="accent5" w:accent6="accent6" w:hyperlink="hyperlink" w:followedHyperlink="followedHyperlink"/>
-  <w:decimalSymbol w:val="."/>
-  <w:listSeparator w:val=","/>
-  <w15:chartTrackingRefBased/>
-</w:settings>
-</file>
-
-<file path=word/glossary/styles.xml><?xml version="1.0" encoding="utf-8"?>
-<w:styles xmlns:mc="http://schemas.openxmlformats.org/markup-compatibility/2006" xmlns:r="http://schemas.openxmlformats.org/officeDocument/2006/relationships" xmlns:w="http://schemas.openxmlformats.org/wordprocessingml/2006/main" xmlns:w14="http://schemas.microsoft.com/office/word/2010/wordml" xmlns:w15="http://schemas.microsoft.com/office/word/2012/wordml" xmlns:w16cex="http://schemas.microsoft.com/office/word/2018/wordml/cex" xmlns:w16cid="http://schemas.microsoft.com/office/word/2016/wordml/cid" xmlns:w16="http://schemas.microsoft.com/office/word/2018/wordml" xmlns:w16sdtdh="http://schemas.microsoft.com/office/word/2020/wordml/sdtdatahash" xmlns:w16se="http://schemas.microsoft.com/office/word/2015/wordml/symex" mc:Ignorable="w14 w15 w16se w16cid w16 w16cex w16sdtdh">
-  <w:docDefaults>
-    <w:rPrDefault>
-      <w:rPr>
-        <w:rFonts w:asciiTheme="minorHAnsi" w:eastAsiaTheme="minorEastAsia" w:hAnsiTheme="minorHAnsi" w:cstheme="minorBidi"/>
-        <w:kern w:val="2"/>
-        <w:sz w:val="24"/>
-        <w:szCs w:val="24"/>
-        <w:lang w:val="en-US" w:eastAsia="zh-CN" w:bidi="ar-SA"/>
-        <w14:ligatures w14:val="standardContextual"/>
-      </w:rPr>
-    </w:rPrDefault>
-    <w:pPrDefault/>
-  </w:docDefaults>
-  <w:latentStyles w:defLockedState="0" w:defUIPriority="99" w:defSemiHidden="0" w:defUnhideWhenUsed="0" w:defQFormat="0" w:count="376">
-    <w:lsdException w:name="Normal" w:uiPriority="0" w:qFormat="1"/>
-    <w:lsdException w:name="heading 1" w:uiPriority="9" w:qFormat="1"/>
-    <w:lsdException w:name="heading 2" w:semiHidden="1" w:uiPriority="9" w:unhideWhenUsed="1" w:qFormat="1"/>
-    <w:lsdException w:name="heading 3" w:semiHidden="1" w:uiPriority="9" w:unhideWhenUsed="1" w:qFormat="1"/>
-    <w:lsdException w:name="heading 4" w:semiHidden="1" w:uiPriority="9" w:unhideWhenUsed="1" w:qFormat="1"/>
-    <w:lsdException w:name="heading 5" w:semiHidden="1" w:uiPriority="9" w:unhideWhenUsed="1" w:qFormat="1"/>
-    <w:lsdException w:name="heading 6" w:semiHidden="1" w:uiPriority="9" w:unhideWhenUsed="1" w:qFormat="1"/>
-    <w:lsdException w:name="heading 7" w:semiHidden="1" w:uiPriority="9" w:unhideWhenUsed="1" w:qFormat="1"/>
-    <w:lsdException w:name="heading 8" w:semiHidden="1" w:uiPriority="9" w:unhideWhenUsed="1" w:qFormat="1"/>
-    <w:lsdException w:name="heading 9" w:semiHidden="1" w:uiPriority="9" w:unhideWhenUsed="1" w:qFormat="1"/>
-    <w:lsdException w:name="index 1" w:semiHidden="1" w:unhideWhenUsed="1"/>
-    <w:lsdException w:name="index 2" w:semiHidden="1" w:unhideWhenUsed="1"/>
-    <w:lsdException w:name="index 3" w:semiHidden="1" w:unhideWhenUsed="1"/>
-    <w:lsdException w:name="index 4" w:semiHidden="1" w:unhideWhenUsed="1"/>
-    <w:lsdException w:name="index 5" w:semiHidden="1" w:unhideWhenUsed="1"/>
-    <w:lsdException w:name="index 6" w:semiHidden="1" w:unhideWhenUsed="1"/>
-    <w:lsdException w:name="index 7" w:semiHidden="1" w:unhideWhenUsed="1"/>
-    <w:lsdException w:name="index 8" w:semiHidden="1" w:unhideWhenUsed="1"/>
-    <w:lsdException w:name="index 9" w:semiHidden="1" w:unhideWhenUsed="1"/>
-    <w:lsdException w:name="toc 1" w:semiHidden="1" w:uiPriority="39" w:unhideWhenUsed="1"/>
-    <w:lsdException w:name="toc 2" w:semiHidden="1" w:uiPriority="39" w:unhideWhenUsed="1"/>
-    <w:lsdException w:name="toc 3" w:semiHidden="1" w:uiPriority="39" w:unhideWhenUsed="1"/>
-    <w:lsdException w:name="toc 4" w:semiHidden="1" w:uiPriority="39" w:unhideWhenUsed="1"/>
-    <w:lsdException w:name="toc 5" w:semiHidden="1" w:uiPriority="39" w:unhideWhenUsed="1"/>
-    <w:lsdException w:name="toc 6" w:semiHidden="1" w:uiPriority="39" w:unhideWhenUsed="1"/>
-    <w:lsdException w:name="toc 7" w:semiHidden="1" w:uiPriority="39" w:unhideWhenUsed="1"/>
-    <w:lsdException w:name="toc 8" w:semiHidden="1" w:uiPriority="39" w:unhideWhenUsed="1"/>
-    <w:lsdException w:name="toc 9" w:semiHidden="1" w:uiPriority="39" w:unhideWhenUsed="1"/>
-    <w:lsdException w:name="Normal Indent" w:semiHidden="1" w:unhideWhenUsed="1"/>
-    <w:lsdException w:name="footnote text" w:semiHidden="1" w:unhideWhenUsed="1"/>
-    <w:lsdException w:name="annotation text" w:semiHidden="1" w:unhideWhenUsed="1"/>
-    <w:lsdException w:name="header" w:semiHidden="1" w:unhideWhenUsed="1"/>
-    <w:lsdException w:name="footer" w:semiHidden="1" w:unhideWhenUsed="1"/>
-    <w:lsdException w:name="index heading" w:semiHidden="1" w:unhideWhenUsed="1"/>
-    <w:lsdException w:name="caption" w:semiHidden="1" w:uiPriority="35" w:unhideWhenUsed="1" w:qFormat="1"/>
-    <w:lsdException w:name="table of figures" w:semiHidden="1" w:unhideWhenUsed="1"/>
-    <w:lsdException w:name="envelope address" w:semiHidden="1" w:unhideWhenUsed="1"/>
-    <w:lsdException w:name="envelope return" w:semiHidden="1" w:unhideWhenUsed="1"/>
-    <w:lsdException w:name="footnote reference" w:semiHidden="1" w:unhideWhenUsed="1"/>
-    <w:lsdException w:name="annotation reference" w:semiHidden="1" w:unhideWhenUsed="1"/>
-    <w:lsdException w:name="line number" w:semiHidden="1" w:unhideWhenUsed="1"/>
-    <w:lsdException w:name="page number" w:semiHidden="1" w:unhideWhenUsed="1"/>
-    <w:lsdException w:name="endnote reference" w:semiHidden="1" w:unhideWhenUsed="1"/>
-    <w:lsdException w:name="endnote text" w:semiHidden="1" w:unhideWhenUsed="1"/>
-    <w:lsdException w:name="table of authorities" w:semiHidden="1" w:unhideWhenUsed="1"/>
-    <w:lsdException w:name="macro" w:semiHidden="1" w:unhideWhenUsed="1"/>
-    <w:lsdException w:name="toa heading" w:semiHidden="1" w:unhideWhenUsed="1"/>
-    <w:lsdException w:name="List" w:semiHidden="1" w:unhideWhenUsed="1"/>
-    <w:lsdException w:name="List Bullet" w:semiHidden="1" w:unhideWhenUsed="1"/>
-    <w:lsdException w:name="List Number" w:semiHidden="1" w:unhideWhenUsed="1"/>
-    <w:lsdException w:name="List 2" w:semiHidden="1" w:unhideWhenUsed="1"/>
-    <w:lsdException w:name="List 3" w:semiHidden="1" w:unhideWhenUsed="1"/>
-    <w:lsdException w:name="List 4" w:semiHidden="1" w:unhideWhenUsed="1"/>
-    <w:lsdException w:name="List 5" w:semiHidden="1" w:unhideWhenUsed="1"/>
-    <w:lsdException w:name="List Bullet 2" w:semiHidden="1" w:unhideWhenUsed="1"/>
-    <w:lsdException w:name="List Bullet 3" w:semiHidden="1" w:unhideWhenUsed="1"/>
-    <w:lsdException w:name="List Bullet 4" w:semiHidden="1" w:unhideWhenUsed="1"/>
-    <w:lsdException w:name="List Bullet 5" w:semiHidden="1" w:unhideWhenUsed="1"/>
-    <w:lsdException w:name="List Number 2" w:semiHidden="1" w:unhideWhenUsed="1"/>
-    <w:lsdException w:name="List Number 3" w:semiHidden="1" w:unhideWhenUsed="1"/>
-    <w:lsdException w:name="List Number 4" w:semiHidden="1" w:unhideWhenUsed="1"/>
-    <w:lsdException w:name="List Number 5" w:semiHidden="1" w:unhideWhenUsed="1"/>
-    <w:lsdException w:name="Title" w:uiPriority="10" w:qFormat="1"/>
-    <w:lsdException w:name="Closing" w:semiHidden="1" w:unhideWhenUsed="1"/>
-    <w:lsdException w:name="Signature" w:semiHidden="1" w:unhideWhenUsed="1"/>
-    <w:lsdException w:name="Default Paragraph Font" w:semiHidden="1" w:uiPriority="1" w:unhideWhenUsed="1"/>
-    <w:lsdException w:name="Body Text" w:semiHidden="1" w:unhideWhenUsed="1"/>
-    <w:lsdException w:name="Body Text Indent" w:semiHidden="1" w:unhideWhenUsed="1"/>
-    <w:lsdException w:name="List Continue" w:semiHidden="1" w:unhideWhenUsed="1"/>
-    <w:lsdException w:name="List Continue 2" w:semiHidden="1" w:unhideWhenUsed="1"/>
-    <w:lsdException w:name="List Continue 3" w:semiHidden="1" w:unhideWhenUsed="1"/>
-    <w:lsdException w:name="List Continue 4" w:semiHidden="1" w:unhideWhenUsed="1"/>
-    <w:lsdException w:name="List Continue 5" w:semiHidden="1" w:unhideWhenUsed="1"/>
-    <w:lsdException w:name="Message Header" w:semiHidden="1" w:unhideWhenUsed="1"/>
-    <w:lsdException w:name="Subtitle" w:uiPriority="11" w:qFormat="1"/>
-    <w:lsdException w:name="Salutation" w:semiHidden="1" w:unhideWhenUsed="1"/>
-    <w:lsdException w:name="Date" w:semiHidden="1" w:unhideWhenUsed="1"/>
-    <w:lsdException w:name="Body Text First Indent" w:semiHidden="1" w:unhideWhenUsed="1"/>
-    <w:lsdException w:name="Body Text First Indent 2" w:semiHidden="1" w:unhideWhenUsed="1"/>
-    <w:lsdException w:name="Note Heading" w:semiHidden="1" w:unhideWhenUsed="1"/>
-    <w:lsdException w:name="Body Text 2" w:semiHidden="1" w:unhideWhenUsed="1"/>
-    <w:lsdException w:name="Body Text 3" w:semiHidden="1" w:unhideWhenUsed="1"/>
-    <w:lsdException w:name="Body Text Indent 2" w:semiHidden="1" w:unhideWhenUsed="1"/>
-    <w:lsdException w:name="Body Text Indent 3" w:semiHidden="1" w:unhideWhenUsed="1"/>
-    <w:lsdException w:name="Block Text" w:semiHidden="1" w:unhideWhenUsed="1"/>
-    <w:lsdException w:name="Hyperlink" w:semiHidden="1" w:unhideWhenUsed="1"/>
-    <w:lsdException w:name="FollowedHyperlink" w:semiHidden="1" w:unhideWhenUsed="1"/>
-    <w:lsdException w:name="Strong" w:uiPriority="22" w:qFormat="1"/>
-    <w:lsdException w:name="Emphasis" w:uiPriority="20" w:qFormat="1"/>
-    <w:lsdException w:name="Document Map" w:semiHidden="1" w:unhideWhenUsed="1"/>
-    <w:lsdException w:name="Plain Text" w:semiHidden="1" w:unhideWhenUsed="1"/>
-    <w:lsdException w:name="E-mail Signature" w:semiHidden="1" w:unhideWhenUsed="1"/>
-    <w:lsdException w:name="HTML Top of Form" w:semiHidden="1" w:unhideWhenUsed="1"/>
-    <w:lsdException w:name="HTML Bottom of Form" w:semiHidden="1" w:unhideWhenUsed="1"/>
-    <w:lsdException w:name="Normal (Web)" w:semiHidden="1" w:unhideWhenUsed="1"/>
-    <w:lsdException w:name="HTML Acronym" w:semiHidden="1" w:unhideWhenUsed="1"/>
-    <w:lsdException w:name="HTML Address" w:semiHidden="1" w:unhideWhenUsed="1"/>
-    <w:lsdException w:name="HTML Cite" w:semiHidden="1" w:unhideWhenUsed="1"/>
-    <w:lsdException w:name="HTML Code" w:semiHidden="1" w:unhideWhenUsed="1"/>
-    <w:lsdException w:name="HTML Definition" w:semiHidden="1" w:unhideWhenUsed="1"/>
-    <w:lsdException w:name="HTML Keyboard" w:semiHidden="1" w:unhideWhenUsed="1"/>
-    <w:lsdException w:name="HTML Preformatted" w:semiHidden="1" w:unhideWhenUsed="1"/>
-    <w:lsdException w:name="HTML Sample" w:semiHidden="1" w:unhideWhenUsed="1"/>
-    <w:lsdException w:name="HTML Typewriter" w:semiHidden="1" w:unhideWhenUsed="1"/>
-    <w:lsdException w:name="HTML Variable" w:semiHidden="1" w:unhideWhenUsed="1"/>
-    <w:lsdException w:name="Normal Table" w:semiHidden="1" w:unhideWhenUsed="1"/>
-    <w:lsdException w:name="annotation subject" w:semiHidden="1" w:unhideWhenUsed="1"/>
-    <w:lsdException w:name="No List" w:semiHidden="1" w:unhideWhenUsed="1"/>
-    <w:lsdException w:name="Outline List 1" w:semiHidden="1" w:unhideWhenUsed="1"/>
-    <w:lsdException w:name="Outline List 2" w:semiHidden="1" w:unhideWhenUsed="1"/>
-    <w:lsdException w:name="Outline List 3" w:semiHidden="1" w:unhideWhenUsed="1"/>
-    <w:lsdException w:name="Table Simple 1" w:semiHidden="1" w:unhideWhenUsed="1"/>
-    <w:lsdException w:name="Table Simple 2" w:semiHidden="1" w:unhideWhenUsed="1"/>
-    <w:lsdException w:name="Table Simple 3" w:semiHidden="1" w:unhideWhenUsed="1"/>
-    <w:lsdException w:name="Table Classic 1" w:semiHidden="1" w:unhideWhenUsed="1"/>
-    <w:lsdException w:name="Table Classic 2" w:semiHidden="1" w:unhideWhenUsed="1"/>
-    <w:lsdException w:name="Table Classic 3" w:semiHidden="1" w:unhideWhenUsed="1"/>
-    <w:lsdException w:name="Table Classic 4" w:semiHidden="1" w:unhideWhenUsed="1"/>
-    <w:lsdException w:name="Table Colorful 1" w:semiHidden="1" w:unhideWhenUsed="1"/>
-    <w:lsdException w:name="Table Colorful 2" w:semiHidden="1" w:unhideWhenUsed="1"/>
-    <w:lsdException w:name="Table Colorful 3" w:semiHidden="1" w:unhideWhenUsed="1"/>
-    <w:lsdException w:name="Table Columns 1" w:semiHidden="1" w:unhideWhenUsed="1"/>
-    <w:lsdException w:name="Table Columns 2" w:semiHidden="1" w:unhideWhenUsed="1"/>
-    <w:lsdException w:name="Table Columns 3" w:semiHidden="1" w:unhideWhenUsed="1"/>
-    <w:lsdException w:name="Table Columns 4" w:semiHidden="1" w:unhideWhenUsed="1"/>
-    <w:lsdException w:name="Table Columns 5" w:semiHidden="1" w:unhideWhenUsed="1"/>
-    <w:lsdException w:name="Table Grid 1" w:semiHidden="1" w:unhideWhenUsed="1"/>
-    <w:lsdException w:name="Table Grid 2" w:semiHidden="1" w:unhideWhenUsed="1"/>
-    <w:lsdException w:name="Table Grid 3" w:semiHidden="1" w:unhideWhenUsed="1"/>
-    <w:lsdException w:name="Table Grid 4" w:semiHidden="1" w:unhideWhenUsed="1"/>
-    <w:lsdException w:name="Table Grid 5" w:semiHidden="1" w:unhideWhenUsed="1"/>
-    <w:lsdException w:name="Table Grid 6" w:semiHidden="1" w:unhideWhenUsed="1"/>
-    <w:lsdException w:name="Table Grid 7" w:semiHidden="1" w:unhideWhenUsed="1"/>
-    <w:lsdException w:name="Table Grid 8" w:semiHidden="1" w:unhideWhenUsed="1"/>
-    <w:lsdException w:name="Table List 1" w:semiHidden="1" w:unhideWhenUsed="1"/>
-    <w:lsdException w:name="Table List 2" w:semiHidden="1" w:unhideWhenUsed="1"/>
-    <w:lsdException w:name="Table List 3" w:semiHidden="1" w:unhideWhenUsed="1"/>
-    <w:lsdException w:name="Table List 4" w:semiHidden="1" w:unhideWhenUsed="1"/>
-    <w:lsdException w:name="Table List 5" w:semiHidden="1" w:unhideWhenUsed="1"/>
-    <w:lsdException w:name="Table List 6" w:semiHidden="1" w:unhideWhenUsed="1"/>
-    <w:lsdException w:name="Table List 7" w:semiHidden="1" w:unhideWhenUsed="1"/>
-    <w:lsdException w:name="Table List 8" w:semiHidden="1" w:unhideWhenUsed="1"/>
-    <w:lsdException w:name="Table 3D effects 1" w:semiHidden="1" w:unhideWhenUsed="1"/>
-    <w:lsdException w:name="Table 3D effects 2" w:semiHidden="1" w:unhideWhenUsed="1"/>
-    <w:lsdException w:name="Table 3D effects 3" w:semiHidden="1" w:unhideWhenUsed="1"/>
-    <w:lsdException w:name="Table Contemporary" w:semiHidden="1" w:unhideWhenUsed="1"/>
-    <w:lsdException w:name="Table Elegant" w:semiHidden="1" w:unhideWhenUsed="1"/>
-    <w:lsdException w:name="Table Professional" w:semiHidden="1" w:unhideWhenUsed="1"/>
-    <w:lsdException w:name="Table Subtle 1" w:semiHidden="1" w:unhideWhenUsed="1"/>
-    <w:lsdException w:name="Table Subtle 2" w:semiHidden="1" w:unhideWhenUsed="1"/>
-    <w:lsdException w:name="Table Web 1" w:semiHidden="1" w:unhideWhenUsed="1"/>
-    <w:lsdException w:name="Table Web 2" w:semiHidden="1" w:unhideWhenUsed="1"/>
-    <w:lsdException w:name="Table Web 3" w:semiHidden="1" w:unhideWhenUsed="1"/>
-    <w:lsdException w:name="Balloon Text" w:semiHidden="1" w:unhideWhenUsed="1"/>
-    <w:lsdException w:name="Table Grid" w:uiPriority="39"/>
-    <w:lsdException w:name="Table Theme" w:semiHidden="1" w:unhideWhenUsed="1"/>
-    <w:lsdException w:name="Placeholder Text" w:semiHidden="1"/>
-    <w:lsdException w:name="No Spacing" w:uiPriority="1" w:qFormat="1"/>
-    <w:lsdException w:name="Light Shading" w:uiPriority="60"/>
-    <w:lsdException w:name="Light List" w:uiPriority="61"/>
-    <w:lsdException w:name="Light Grid" w:uiPriority="62"/>
-    <w:lsdException w:name="Medium Shading 1" w:uiPriority="63"/>
-    <w:lsdException w:name="Medium Shading 2" w:uiPriority="64"/>
-    <w:lsdException w:name="Medium List 1" w:uiPriority="65"/>
-    <w:lsdException w:name="Medium List 2" w:uiPriority="66"/>
-    <w:lsdException w:name="Medium Grid 1" w:uiPriority="67"/>
-    <w:lsdException w:name="Medium Grid 2" w:uiPriority="68"/>
-    <w:lsdException w:name="Medium Grid 3" w:uiPriority="69"/>
-    <w:lsdException w:name="Dark List" w:uiPriority="70"/>
-    <w:lsdException w:name="Colorful Shading" w:uiPriority="71"/>
-    <w:lsdException w:name="Colorful List" w:uiPriority="72"/>
-    <w:lsdException w:name="Colorful Grid" w:uiPriority="73"/>
-    <w:lsdException w:name="Light Shading Accent 1" w:uiPriority="60"/>
-    <w:lsdException w:name="Light List Accent 1" w:uiPriority="61"/>
-    <w:lsdException w:name="Light Grid Accent 1" w:uiPriority="62"/>
-    <w:lsdException w:name="Medium Shading 1 Accent 1" w:uiPriority="63"/>
-    <w:lsdException w:name="Medium Shading 2 Accent 1" w:uiPriority="64"/>
-    <w:lsdException w:name="Medium List 1 Accent 1" w:uiPriority="65"/>
-    <w:lsdException w:name="Revision" w:semiHidden="1"/>
-    <w:lsdException w:name="List Paragraph" w:uiPriority="34" w:qFormat="1"/>
-    <w:lsdException w:name="Quote" w:uiPriority="29" w:qFormat="1"/>
-    <w:lsdException w:name="Intense Quote" w:uiPriority="30" w:qFormat="1"/>
-    <w:lsdException w:name="Medium List 2 Accent 1" w:uiPriority="66"/>
-    <w:lsdException w:name="Medium Grid 1 Accent 1" w:uiPriority="67"/>
-    <w:lsdException w:name="Medium Grid 2 Accent 1" w:uiPriority="68"/>
-    <w:lsdException w:name="Medium Grid 3 Accent 1" w:uiPriority="69"/>
-    <w:lsdException w:name="Dark List Accent 1" w:uiPriority="70"/>
-    <w:lsdException w:name="Colorful Shading Accent 1" w:uiPriority="71"/>
-    <w:lsdException w:name="Colorful List Accent 1" w:uiPriority="72"/>
-    <w:lsdException w:name="Colorful Grid Accent 1" w:uiPriority="73"/>
-    <w:lsdException w:name="Light Shading Accent 2" w:uiPriority="60"/>
-    <w:lsdException w:name="Light List Accent 2" w:uiPriority="61"/>
-    <w:lsdException w:name="Light Grid Accent 2" w:uiPriority="62"/>
-    <w:lsdException w:name="Medium Shading 1 Accent 2" w:uiPriority="63"/>
-    <w:lsdException w:name="Medium Shading 2 Accent 2" w:uiPriority="64"/>
-    <w:lsdException w:name="Medium List 1 Accent 2" w:uiPriority="65"/>
-    <w:lsdException w:name="Medium List 2 Accent 2" w:uiPriority="66"/>
-    <w:lsdException w:name="Medium Grid 1 Accent 2" w:uiPriority="67"/>
-    <w:lsdException w:name="Medium Grid 2 Accent 2" w:uiPriority="68"/>
-    <w:lsdException w:name="Medium Grid 3 Accent 2" w:uiPriority="69"/>
-    <w:lsdException w:name="Dark List Accent 2" w:uiPriority="70"/>
-    <w:lsdException w:name="Colorful Shading Accent 2" w:uiPriority="71"/>
-    <w:lsdException w:name="Colorful List Accent 2" w:uiPriority="72"/>
-    <w:lsdException w:name="Colorful Grid Accent 2" w:uiPriority="73"/>
-    <w:lsdException w:name="Light Shading Accent 3" w:uiPriority="60"/>
-    <w:lsdException w:name="Light List Accent 3" w:uiPriority="61"/>
-    <w:lsdException w:name="Light Grid Accent 3" w:uiPriority="62"/>
-    <w:lsdException w:name="Medium Shading 1 Accent 3" w:uiPriority="63"/>
-    <w:lsdException w:name="Medium Shading 2 Accent 3" w:uiPriority="64"/>
-    <w:lsdException w:name="Medium List 1 Accent 3" w:uiPriority="65"/>
-    <w:lsdException w:name="Medium List 2 Accent 3" w:uiPriority="66"/>
-    <w:lsdException w:name="Medium Grid 1 Accent 3" w:uiPriority="67"/>
-    <w:lsdException w:name="Medium Grid 2 Accent 3" w:uiPriority="68"/>
-    <w:lsdException w:name="Medium Grid 3 Accent 3" w:uiPriority="69"/>
-    <w:lsdException w:name="Dark List Accent 3" w:uiPriority="70"/>
-    <w:lsdException w:name="Colorful Shading Accent 3" w:uiPriority="71"/>
-    <w:lsdException w:name="Colorful List Accent 3" w:uiPriority="72"/>
-    <w:lsdException w:name="Colorful Grid Accent 3" w:uiPriority="73"/>
-    <w:lsdException w:name="Light Shading Accent 4" w:uiPriority="60"/>
-    <w:lsdException w:name="Light List Accent 4" w:uiPriority="61"/>
-    <w:lsdException w:name="Light Grid Accent 4" w:uiPriority="62"/>
-    <w:lsdException w:name="Medium Shading 1 Accent 4" w:uiPriority="63"/>
-    <w:lsdException w:name="Medium Shading 2 Accent 4" w:uiPriority="64"/>
-    <w:lsdException w:name="Medium List 1 Accent 4" w:uiPriority="65"/>
-    <w:lsdException w:name="Medium List 2 Accent 4" w:uiPriority="66"/>
-    <w:lsdException w:name="Medium Grid 1 Accent 4" w:uiPriority="67"/>
-    <w:lsdException w:name="Medium Grid 2 Accent 4" w:uiPriority="68"/>
-    <w:lsdException w:name="Medium Grid 3 Accent 4" w:uiPriority="69"/>
-    <w:lsdException w:name="Dark List Accent 4" w:uiPriority="70"/>
-    <w:lsdException w:name="Colorful Shading Accent 4" w:uiPriority="71"/>
-    <w:lsdException w:name="Colorful List Accent 4" w:uiPriority="72"/>
-    <w:lsdException w:name="Colorful Grid Accent 4" w:uiPriority="73"/>
-    <w:lsdException w:name="Light Shading Accent 5" w:uiPriority="60"/>
-    <w:lsdException w:name="Light List Accent 5" w:uiPriority="61"/>
-    <w:lsdException w:name="Light Grid Accent 5" w:uiPriority="62"/>
-    <w:lsdException w:name="Medium Shading 1 Accent 5" w:uiPriority="63"/>
-    <w:lsdException w:name="Medium Shading 2 Accent 5" w:uiPriority="64"/>
-    <w:lsdException w:name="Medium List 1 Accent 5" w:uiPriority="65"/>
-    <w:lsdException w:name="Medium List 2 Accent 5" w:uiPriority="66"/>
-    <w:lsdException w:name="Medium Grid 1 Accent 5" w:uiPriority="67"/>
-    <w:lsdException w:name="Medium Grid 2 Accent 5" w:uiPriority="68"/>
-    <w:lsdException w:name="Medium Grid 3 Accent 5" w:uiPriority="69"/>
-    <w:lsdException w:name="Dark List Accent 5" w:uiPriority="70"/>
-    <w:lsdException w:name="Colorful Shading Accent 5" w:uiPriority="71"/>
-    <w:lsdException w:name="Colorful List Accent 5" w:uiPriority="72"/>
-    <w:lsdException w:name="Colorful Grid Accent 5" w:uiPriority="73"/>
-    <w:lsdException w:name="Light Shading Accent 6" w:uiPriority="60"/>
-    <w:lsdException w:name="Light List Accent 6" w:uiPriority="61"/>
-    <w:lsdException w:name="Light Grid Accent 6" w:uiPriority="62"/>
-    <w:lsdException w:name="Medium Shading 1 Accent 6" w:uiPriority="63"/>
-    <w:lsdException w:name="Medium Shading 2 Accent 6" w:uiPriority="64"/>
-    <w:lsdException w:name="Medium List 1 Accent 6" w:uiPriority="65"/>
-    <w:lsdException w:name="Medium List 2 Accent 6" w:uiPriority="66"/>
-    <w:lsdException w:name="Medium Grid 1 Accent 6" w:uiPriority="67"/>
-    <w:lsdException w:name="Medium Grid 2 Accent 6" w:uiPriority="68"/>
-    <w:lsdException w:name="Medium Grid 3 Accent 6" w:uiPriority="69"/>
-    <w:lsdException w:name="Dark List Accent 6" w:uiPriority="70"/>
-    <w:lsdException w:name="Colorful Shading Accent 6" w:uiPriority="71"/>
-    <w:lsdException w:name="Colorful List Accent 6" w:uiPriority="72"/>
-    <w:lsdException w:name="Colorful Grid Accent 6" w:uiPriority="73"/>
-    <w:lsdException w:name="Subtle Emphasis" w:uiPriority="19" w:qFormat="1"/>
-    <w:lsdException w:name="Intense Emphasis" w:uiPriority="21" w:qFormat="1"/>
-    <w:lsdException w:name="Subtle Reference" w:uiPriority="31" w:qFormat="1"/>
-    <w:lsdException w:name="Intense Reference" w:uiPriority="32" w:qFormat="1"/>
-    <w:lsdException w:name="Book Title" w:uiPriority="33" w:qFormat="1"/>
-    <w:lsdException w:name="Bibliography" w:semiHidden="1" w:uiPriority="37" w:unhideWhenUsed="1"/>
-    <w:lsdException w:name="TOC Heading" w:semiHidden="1" w:uiPriority="39" w:unhideWhenUsed="1" w:qFormat="1"/>
-    <w:lsdException w:name="Plain Table 1" w:uiPriority="41"/>
-    <w:lsdException w:name="Plain Table 2" w:uiPriority="42"/>
-    <w:lsdException w:name="Plain Table 3" w:uiPriority="43"/>
-    <w:lsdException w:name="Plain Table 4" w:uiPriority="44"/>
-    <w:lsdException w:name="Plain Table 5" w:uiPriority="45"/>
-    <w:lsdException w:name="Grid Table Light" w:uiPriority="40"/>
-    <w:lsdException w:name="Grid Table 1 Light" w:uiPriority="46"/>
-    <w:lsdException w:name="Grid Table 2" w:uiPriority="47"/>
-    <w:lsdException w:name="Grid Table 3" w:uiPriority="48"/>
-    <w:lsdException w:name="Grid Table 4" w:uiPriority="49"/>
-    <w:lsdException w:name="Grid Table 5 Dark" w:uiPriority="50"/>
-    <w:lsdException w:name="Grid Table 6 Colorful" w:uiPriority="51"/>
-    <w:lsdException w:name="Grid Table 7 Colorful" w:uiPriority="52"/>
-    <w:lsdException w:name="Grid Table 1 Light Accent 1" w:uiPriority="46"/>
-    <w:lsdException w:name="Grid Table 2 Accent 1" w:uiPriority="47"/>
-    <w:lsdException w:name="Grid Table 3 Accent 1" w:uiPriority="48"/>
-    <w:lsdException w:name="Grid Table 4 Accent 1" w:uiPriority="49"/>
-    <w:lsdException w:name="Grid Table 5 Dark Accent 1" w:uiPriority="50"/>
-    <w:lsdException w:name="Grid Table 6 Colorful Accent 1" w:uiPriority="51"/>
-    <w:lsdException w:name="Grid Table 7 Colorful Accent 1" w:uiPriority="52"/>
-    <w:lsdException w:name="Grid Table 1 Light Accent 2" w:uiPriority="46"/>
-    <w:lsdException w:name="Grid Table 2 Accent 2" w:uiPriority="47"/>
-    <w:lsdException w:name="Grid Table 3 Accent 2" w:uiPriority="48"/>
-    <w:lsdException w:name="Grid Table 4 Accent 2" w:uiPriority="49"/>
-    <w:lsdException w:name="Grid Table 5 Dark Accent 2" w:uiPriority="50"/>
-    <w:lsdException w:name="Grid Table 6 Colorful Accent 2" w:uiPriority="51"/>
-    <w:lsdException w:name="Grid Table 7 Colorful Accent 2" w:uiPriority="52"/>
-    <w:lsdException w:name="Grid Table 1 Light Accent 3" w:uiPriority="46"/>
-    <w:lsdException w:name="Grid Table 2 Accent 3" w:uiPriority="47"/>
-    <w:lsdException w:name="Grid Table 3 Accent 3" w:uiPriority="48"/>
-    <w:lsdException w:name="Grid Table 4 Accent 3" w:uiPriority="49"/>
-    <w:lsdException w:name="Grid Table 5 Dark Accent 3" w:uiPriority="50"/>
-    <w:lsdException w:name="Grid Table 6 Colorful Accent 3" w:uiPriority="51"/>
-    <w:lsdException w:name="Grid Table 7 Colorful Accent 3" w:uiPriority="52"/>
-    <w:lsdException w:name="Grid Table 1 Light Accent 4" w:uiPriority="46"/>
-    <w:lsdException w:name="Grid Table 2 Accent 4" w:uiPriority="47"/>
-    <w:lsdException w:name="Grid Table 3 Accent 4" w:uiPriority="48"/>
-    <w:lsdException w:name="Grid Table 4 Accent 4" w:uiPriority="49"/>
-    <w:lsdException w:name="Grid Table 5 Dark Accent 4" w:uiPriority="50"/>
-    <w:lsdException w:name="Grid Table 6 Colorful Accent 4" w:uiPriority="51"/>
-    <w:lsdException w:name="Grid Table 7 Colorful Accent 4" w:uiPriority="52"/>
-    <w:lsdException w:name="Grid Table 1 Light Accent 5" w:uiPriority="46"/>
-    <w:lsdException w:name="Grid Table 2 Accent 5" w:uiPriority="47"/>
-    <w:lsdException w:name="Grid Table 3 Accent 5" w:uiPriority="48"/>
-    <w:lsdException w:name="Grid Table 4 Accent 5" w:uiPriority="49"/>
-    <w:lsdException w:name="Grid Table 5 Dark Accent 5" w:uiPriority="50"/>
-    <w:lsdException w:name="Grid Table 6 Colorful Accent 5" w:uiPriority="51"/>
-    <w:lsdException w:name="Grid Table 7 Colorful Accent 5" w:uiPriority="52"/>
-    <w:lsdException w:name="Grid Table 1 Light Accent 6" w:uiPriority="46"/>
-    <w:lsdException w:name="Grid Table 2 Accent 6" w:uiPriority="47"/>
-    <w:lsdException w:name="Grid Table 3 Accent 6" w:uiPriority="48"/>
-    <w:lsdException w:name="Grid Table 4 Accent 6" w:uiPriority="49"/>
-    <w:lsdException w:name="Grid Table 5 Dark Accent 6" w:uiPriority="50"/>
-    <w:lsdException w:name="Grid Table 6 Colorful Accent 6" w:uiPriority="51"/>
-    <w:lsdException w:name="Grid Table 7 Colorful Accent 6" w:uiPriority="52"/>
-    <w:lsdException w:name="List Table 1 Light" w:uiPriority="46"/>
-    <w:lsdException w:name="List Table 2" w:uiPriority="47"/>
-    <w:lsdException w:name="List Table 3" w:uiPriority="48"/>
-    <w:lsdException w:name="List Table 4" w:uiPriority="49"/>
-    <w:lsdException w:name="List Table 5 Dark" w:uiPriority="50"/>
-    <w:lsdException w:name="List Table 6 Colorful" w:uiPriority="51"/>
-    <w:lsdException w:name="List Table 7 Colorful" w:uiPriority="52"/>
-    <w:lsdException w:name="List Table 1 Light Accent 1" w:uiPriority="46"/>
-    <w:lsdException w:name="List Table 2 Accent 1" w:uiPriority="47"/>
-    <w:lsdException w:name="List Table 3 Accent 1" w:uiPriority="48"/>
-    <w:lsdException w:name="List Table 4 Accent 1" w:uiPriority="49"/>
-    <w:lsdException w:name="List Table 5 Dark Accent 1" w:uiPriority="50"/>
-    <w:lsdException w:name="List Table 6 Colorful Accent 1" w:uiPriority="51"/>
-    <w:lsdException w:name="List Table 7 Colorful Accent 1" w:uiPriority="52"/>
-    <w:lsdException w:name="List Table 1 Light Accent 2" w:uiPriority="46"/>
-    <w:lsdException w:name="List Table 2 Accent 2" w:uiPriority="47"/>
-    <w:lsdException w:name="List Table 3 Accent 2" w:uiPriority="48"/>
-    <w:lsdException w:name="List Table 4 Accent 2" w:uiPriority="49"/>
-    <w:lsdException w:name="List Table 5 Dark Accent 2" w:uiPriority="50"/>
-    <w:lsdException w:name="List Table 6 Colorful Accent 2" w:uiPriority="51"/>
-    <w:lsdException w:name="List Table 7 Colorful Accent 2" w:uiPriority="52"/>
-    <w:lsdException w:name="List Table 1 Light Accent 3" w:uiPriority="46"/>
-    <w:lsdException w:name="List Table 2 Accent 3" w:uiPriority="47"/>
-    <w:lsdException w:name="List Table 3 Accent 3" w:uiPriority="48"/>
-    <w:lsdException w:name="List Table 4 Accent 3" w:uiPriority="49"/>
-    <w:lsdException w:name="List Table 5 Dark Accent 3" w:uiPriority="50"/>
-    <w:lsdException w:name="List Table 6 Colorful Accent 3" w:uiPriority="51"/>
-    <w:lsdException w:name="List Table 7 Colorful Accent 3" w:uiPriority="52"/>
-    <w:lsdException w:name="List Table 1 Light Accent 4" w:uiPriority="46"/>
-    <w:lsdException w:name="List Table 2 Accent 4" w:uiPriority="47"/>
-    <w:lsdException w:name="List Table 3 Accent 4" w:uiPriority="48"/>
-    <w:lsdException w:name="List Table 4 Accent 4" w:uiPriority="49"/>
-    <w:lsdException w:name="List Table 5 Dark Accent 4" w:uiPriority="50"/>
-    <w:lsdException w:name="List Table 6 Colorful Accent 4" w:uiPriority="51"/>
-    <w:lsdException w:name="List Table 7 Colorful Accent 4" w:uiPriority="52"/>
-    <w:lsdException w:name="List Table 1 Light Accent 5" w:uiPriority="46"/>
-    <w:lsdException w:name="List Table 2 Accent 5" w:uiPriority="47"/>
-    <w:lsdException w:name="List Table 3 Accent 5" w:uiPriority="48"/>
-    <w:lsdException w:name="List Table 4 Accent 5" w:uiPriority="49"/>
-    <w:lsdException w:name="List Table 5 Dark Accent 5" w:uiPriority="50"/>
-    <w:lsdException w:name="List Table 6 Colorful Accent 5" w:uiPriority="51"/>
-    <w:lsdException w:name="List Table 7 Colorful Accent 5" w:uiPriority="52"/>
-    <w:lsdException w:name="List Table 1 Light Accent 6" w:uiPriority="46"/>
-    <w:lsdException w:name="List Table 2 Accent 6" w:uiPriority="47"/>
-    <w:lsdException w:name="List Table 3 Accent 6" w:uiPriority="48"/>
-    <w:lsdException w:name="List Table 4 Accent 6" w:uiPriority="49"/>
-    <w:lsdException w:name="List Table 5 Dark Accent 6" w:uiPriority="50"/>
-    <w:lsdException w:name="List Table 6 Colorful Accent 6" w:uiPriority="51"/>
-    <w:lsdException w:name="List Table 7 Colorful Accent 6" w:uiPriority="52"/>
-    <w:lsdException w:name="Mention" w:semiHidden="1" w:unhideWhenUsed="1"/>
-    <w:lsdException w:name="Smart Hyperlink" w:semiHidden="1" w:unhideWhenUsed="1"/>
-    <w:lsdException w:name="Hashtag" w:semiHidden="1" w:unhideWhenUsed="1"/>
-    <w:lsdException w:name="Unresolved Mention" w:semiHidden="1" w:unhideWhenUsed="1"/>
-    <w:lsdException w:name="Smart Link" w:semiHidden="1" w:unhideWhenUsed="1"/>
-  </w:latentStyles>
-  <w:style w:type="paragraph" w:default="1" w:styleId="Normal">
-    <w:name w:val="Normal"/>
-    <w:qFormat/>
-  </w:style>
-  <w:style w:type="character" w:default="1" w:styleId="DefaultParagraphFont">
-    <w:name w:val="Default Paragraph Font"/>
-    <w:uiPriority w:val="1"/>
-    <w:semiHidden/>
-    <w:unhideWhenUsed/>
-  </w:style>
-  <w:style w:type="table" w:default="1" w:styleId="TableNormal">
-    <w:name w:val="Normal Table"/>
-    <w:uiPriority w:val="99"/>
-    <w:semiHidden/>
-    <w:unhideWhenUsed/>
-    <w:tblPr>
-      <w:tblInd w:w="0" w:type="dxa"/>
-      <w:tblCellMar>
-        <w:top w:w="0" w:type="dxa"/>
-        <w:left w:w="108" w:type="dxa"/>
-        <w:bottom w:w="0" w:type="dxa"/>
-        <w:right w:w="108" w:type="dxa"/>
-      </w:tblCellMar>
-    </w:tblPr>
-  </w:style>
-  <w:style w:type="numbering" w:default="1" w:styleId="NoList">
-    <w:name w:val="No List"/>
-    <w:uiPriority w:val="99"/>
-    <w:semiHidden/>
-    <w:unhideWhenUsed/>
-  </w:style>
-  <w:style w:type="paragraph" w:customStyle="1" w:styleId="DFF3DFBDACBF9D4E85E54EC8293CE024">
-    <w:name w:val="DFF3DFBDACBF9D4E85E54EC8293CE024"/>
-  </w:style>
-  <w:style w:type="paragraph" w:customStyle="1" w:styleId="00B2FCF67C75E14FBD61EBA993D57628">
-    <w:name w:val="00B2FCF67C75E14FBD61EBA993D57628"/>
-  </w:style>
-  <w:style w:type="paragraph" w:customStyle="1" w:styleId="8D2F8FB030DD1140BFF5975651D4A4E1">
-    <w:name w:val="8D2F8FB030DD1140BFF5975651D4A4E1"/>
-  </w:style>
-  <w:style w:type="paragraph" w:customStyle="1" w:styleId="0B66E6439B97DE49B3B52BC44AFAF99F">
-    <w:name w:val="0B66E6439B97DE49B3B52BC44AFAF99F"/>
-  </w:style>
-  <w:style w:type="paragraph" w:customStyle="1" w:styleId="6990E3CB2F77EB4F8E99D71B61454ACB">
-    <w:name w:val="6990E3CB2F77EB4F8E99D71B61454ACB"/>
-  </w:style>
-  <w:style w:type="paragraph" w:customStyle="1" w:styleId="848AA070E193B84CA91504F2678E2730">
-    <w:name w:val="848AA070E193B84CA91504F2678E2730"/>
-  </w:style>
-  <w:style w:type="paragraph" w:customStyle="1" w:styleId="B10BDBC48F126149AFFD935394AE4677">
-    <w:name w:val="B10BDBC48F126149AFFD935394AE4677"/>
-  </w:style>
-  <w:style w:type="paragraph" w:customStyle="1" w:styleId="A2D7890C5A8FC944A648C8E1B152C4AE">
-    <w:name w:val="A2D7890C5A8FC944A648C8E1B152C4AE"/>
-  </w:style>
-  <w:style w:type="paragraph" w:customStyle="1" w:styleId="A6D554C120861444B4298BE1C9CC3529">
-    <w:name w:val="A6D554C120861444B4298BE1C9CC3529"/>
-  </w:style>
-  <w:style w:type="paragraph" w:customStyle="1" w:styleId="FBF6281CD77B8841BEDD0FE2B50F4FBF">
-    <w:name w:val="FBF6281CD77B8841BEDD0FE2B50F4FBF"/>
-  </w:style>
-  <w:style w:type="paragraph" w:customStyle="1" w:styleId="2DEED6089878EA4B86BBEB8210557D8F">
-    <w:name w:val="2DEED6089878EA4B86BBEB8210557D8F"/>
-  </w:style>
-  <w:style w:type="paragraph" w:customStyle="1" w:styleId="F5397AB21905FA4EB56922295D736DBE">
-    <w:name w:val="F5397AB21905FA4EB56922295D736DBE"/>
-  </w:style>
-  <w:style w:type="paragraph" w:customStyle="1" w:styleId="B870ED5E0682594AB96D3D179B1A9DA1">
-    <w:name w:val="B870ED5E0682594AB96D3D179B1A9DA1"/>
-  </w:style>
-</w:styles>
-</file>
-
-<file path=word/glossary/webSettings.xml><?xml version="1.0" encoding="utf-8"?>
-<w:webSettings xmlns:mc="http://schemas.openxmlformats.org/markup-compatibility/2006" xmlns:r="http://schemas.openxmlformats.org/officeDocument/2006/relationships" xmlns:w="http://schemas.openxmlformats.org/wordprocessingml/2006/main" xmlns:w14="http://schemas.microsoft.com/office/word/2010/wordml" xmlns:w15="http://schemas.microsoft.com/office/word/2012/wordml" xmlns:w16cex="http://schemas.microsoft.com/office/word/2018/wordml/cex" xmlns:w16cid="http://schemas.microsoft.com/office/word/2016/wordml/cid" xmlns:w16="http://schemas.microsoft.com/office/word/2018/wordml" xmlns:w16sdtdh="http://schemas.microsoft.com/office/word/2020/wordml/sdtdatahash" xmlns:w16se="http://schemas.microsoft.com/office/word/2015/wordml/symex" mc:Ignorable="w14 w15 w16se w16cid w16 w16cex w16sdtdh">
-  <w:optimizeForBrowser/>
-  <w:allowPNG/>
-</w:webSettings>
 </file>
 
 <file path=word/theme/theme1.xml><?xml version="1.0" encoding="utf-8"?>

</xml_diff>